<commit_message>
Canviat una mica del word
</commit_message>
<xml_diff>
--- a/Lliurament 1a.docx
+++ b/Lliurament 1a.docx
@@ -4,29 +4,24 @@
   <w:body>
     <w:p>
       <w:pPr>
+        <w:spacing w:line="360" w:lineRule="auto"/>
         <w:jc w:val="center"/>
         <w:rPr>
           <w:rFonts w:ascii="Arial" w:hAnsi="Arial" w:cs="Arial"/>
           <w:b/>
           <w:i/>
-          <w:sz w:val="36"/>
+          <w:sz w:val="24"/>
+          <w:szCs w:val="24"/>
         </w:rPr>
       </w:pPr>
       <w:r>
         <w:rPr>
           <w:rFonts w:ascii="Arial" w:hAnsi="Arial" w:cs="Arial"/>
           <w:b/>
-          <w:sz w:val="36"/>
-        </w:rPr>
-        <w:t>Lliurament 1a</w:t>
-      </w:r>
-      <w:r>
-        <w:rPr>
-          <w:rFonts w:ascii="Arial" w:hAnsi="Arial" w:cs="Arial"/>
-          <w:b/>
-          <w:sz w:val="36"/>
-        </w:rPr>
-        <w:t xml:space="preserve">. </w:t>
+          <w:sz w:val="24"/>
+          <w:szCs w:val="24"/>
+        </w:rPr>
+        <w:t xml:space="preserve">Lliurament 1a. </w:t>
       </w:r>
       <w:proofErr w:type="spellStart"/>
       <w:r>
@@ -34,7 +29,8 @@
           <w:rFonts w:ascii="Arial" w:hAnsi="Arial" w:cs="Arial"/>
           <w:b/>
           <w:i/>
-          <w:sz w:val="36"/>
+          <w:sz w:val="24"/>
+          <w:szCs w:val="24"/>
         </w:rPr>
         <w:t>TotSeries</w:t>
       </w:r>
@@ -45,16 +41,19 @@
         <w:tabs>
           <w:tab w:val="left" w:pos="2696"/>
         </w:tabs>
+        <w:spacing w:line="360" w:lineRule="auto"/>
         <w:jc w:val="center"/>
         <w:rPr>
           <w:rFonts w:ascii="Arial" w:hAnsi="Arial" w:cs="Arial"/>
           <w:sz w:val="24"/>
+          <w:szCs w:val="24"/>
         </w:rPr>
       </w:pPr>
       <w:r>
         <w:rPr>
           <w:rFonts w:ascii="Arial" w:hAnsi="Arial" w:cs="Arial"/>
           <w:sz w:val="24"/>
+          <w:szCs w:val="24"/>
         </w:rPr>
         <w:t>Disseny de Software. Curs 2017/18</w:t>
       </w:r>
@@ -64,16 +63,19 @@
         <w:tabs>
           <w:tab w:val="left" w:pos="2696"/>
         </w:tabs>
+        <w:spacing w:line="360" w:lineRule="auto"/>
         <w:jc w:val="center"/>
         <w:rPr>
           <w:rFonts w:ascii="Arial" w:hAnsi="Arial" w:cs="Arial"/>
           <w:sz w:val="24"/>
+          <w:szCs w:val="24"/>
         </w:rPr>
       </w:pPr>
       <w:r>
         <w:rPr>
           <w:rFonts w:ascii="Arial" w:hAnsi="Arial" w:cs="Arial"/>
           <w:sz w:val="24"/>
+          <w:szCs w:val="24"/>
         </w:rPr>
         <w:t>Iván Canales Martín</w:t>
       </w:r>
@@ -81,6 +83,7 @@
         <w:rPr>
           <w:rFonts w:ascii="Arial" w:hAnsi="Arial" w:cs="Arial"/>
           <w:sz w:val="24"/>
+          <w:szCs w:val="24"/>
         </w:rPr>
         <w:tab/>
       </w:r>
@@ -88,6 +91,7 @@
         <w:rPr>
           <w:rFonts w:ascii="Arial" w:hAnsi="Arial" w:cs="Arial"/>
           <w:sz w:val="24"/>
+          <w:szCs w:val="24"/>
         </w:rPr>
         <w:tab/>
       </w:r>
@@ -95,31 +99,27 @@
         <w:rPr>
           <w:rFonts w:ascii="Arial" w:hAnsi="Arial" w:cs="Arial"/>
           <w:sz w:val="24"/>
+          <w:szCs w:val="24"/>
         </w:rPr>
         <w:tab/>
-      </w:r>
-      <w:bookmarkStart w:id="0" w:name="_GoBack"/>
-      <w:bookmarkEnd w:id="0"/>
-      <w:r>
-        <w:rPr>
-          <w:rFonts w:ascii="Arial" w:hAnsi="Arial" w:cs="Arial"/>
-          <w:sz w:val="24"/>
-        </w:rPr>
         <w:t>NIUB: 16833423</w:t>
       </w:r>
     </w:p>
     <w:p>
       <w:pPr>
+        <w:spacing w:line="360" w:lineRule="auto"/>
         <w:jc w:val="center"/>
         <w:rPr>
           <w:rFonts w:ascii="Arial" w:hAnsi="Arial" w:cs="Arial"/>
           <w:sz w:val="24"/>
+          <w:szCs w:val="24"/>
         </w:rPr>
       </w:pPr>
       <w:r>
         <w:rPr>
           <w:rFonts w:ascii="Arial" w:hAnsi="Arial" w:cs="Arial"/>
           <w:sz w:val="24"/>
+          <w:szCs w:val="24"/>
         </w:rPr>
         <w:t xml:space="preserve">David de la Paz </w:t>
       </w:r>
@@ -128,6 +128,7 @@
         <w:rPr>
           <w:rFonts w:ascii="Arial" w:hAnsi="Arial" w:cs="Arial"/>
           <w:sz w:val="24"/>
+          <w:szCs w:val="24"/>
         </w:rPr>
         <w:t>Alcàntara</w:t>
       </w:r>
@@ -136,6 +137,7 @@
         <w:rPr>
           <w:rFonts w:ascii="Arial" w:hAnsi="Arial" w:cs="Arial"/>
           <w:sz w:val="24"/>
+          <w:szCs w:val="24"/>
         </w:rPr>
         <w:tab/>
       </w:r>
@@ -143,29 +145,27 @@
         <w:rPr>
           <w:rFonts w:ascii="Arial" w:hAnsi="Arial" w:cs="Arial"/>
           <w:sz w:val="24"/>
+          <w:szCs w:val="24"/>
         </w:rPr>
         <w:tab/>
-      </w:r>
-      <w:r>
-        <w:rPr>
-          <w:rFonts w:ascii="Arial" w:hAnsi="Arial" w:cs="Arial"/>
-          <w:sz w:val="24"/>
-        </w:rPr>
         <w:t>NIUB: 16845231</w:t>
       </w:r>
     </w:p>
     <w:p>
       <w:pPr>
+        <w:spacing w:line="360" w:lineRule="auto"/>
         <w:jc w:val="center"/>
         <w:rPr>
           <w:rFonts w:ascii="Arial" w:hAnsi="Arial" w:cs="Arial"/>
           <w:sz w:val="24"/>
+          <w:szCs w:val="24"/>
         </w:rPr>
       </w:pPr>
       <w:r>
         <w:rPr>
           <w:rFonts w:ascii="Arial" w:hAnsi="Arial" w:cs="Arial"/>
           <w:sz w:val="24"/>
+          <w:szCs w:val="24"/>
         </w:rPr>
         <w:t>Albert Solà Roca</w:t>
       </w:r>
@@ -173,6 +173,7 @@
         <w:rPr>
           <w:rFonts w:ascii="Arial" w:hAnsi="Arial" w:cs="Arial"/>
           <w:sz w:val="24"/>
+          <w:szCs w:val="24"/>
         </w:rPr>
         <w:tab/>
       </w:r>
@@ -180,6 +181,7 @@
         <w:rPr>
           <w:rFonts w:ascii="Arial" w:hAnsi="Arial" w:cs="Arial"/>
           <w:sz w:val="24"/>
+          <w:szCs w:val="24"/>
         </w:rPr>
         <w:tab/>
       </w:r>
@@ -187,30 +189,877 @@
         <w:rPr>
           <w:rFonts w:ascii="Arial" w:hAnsi="Arial" w:cs="Arial"/>
           <w:sz w:val="24"/>
+          <w:szCs w:val="24"/>
         </w:rPr>
         <w:tab/>
-      </w:r>
-      <w:r>
-        <w:rPr>
-          <w:rFonts w:ascii="Arial" w:hAnsi="Arial" w:cs="Arial"/>
-          <w:sz w:val="24"/>
-        </w:rPr>
-        <w:t>NIUB:</w:t>
-      </w:r>
-      <w:r>
-        <w:rPr>
-          <w:rFonts w:ascii="Arial" w:hAnsi="Arial" w:cs="Arial"/>
-          <w:sz w:val="24"/>
+        <w:t>NIUB: 16876370</w:t>
+      </w:r>
+    </w:p>
+    <w:p>
+      <w:pPr>
+        <w:spacing w:line="360" w:lineRule="auto"/>
+        <w:jc w:val="both"/>
+        <w:rPr>
+          <w:rFonts w:ascii="Arial" w:hAnsi="Arial" w:cs="Arial"/>
+          <w:sz w:val="24"/>
+          <w:szCs w:val="24"/>
+        </w:rPr>
+      </w:pPr>
+      <w:r>
+        <w:rPr>
+          <w:rFonts w:ascii="Arial" w:hAnsi="Arial" w:cs="Arial"/>
+          <w:sz w:val="24"/>
+          <w:szCs w:val="24"/>
+        </w:rPr>
+        <w:br w:type="page"/>
+      </w:r>
+    </w:p>
+    <w:sdt>
+      <w:sdtPr>
+        <w:rPr>
+          <w:rFonts w:ascii="Arial" w:hAnsi="Arial" w:cs="Arial"/>
+          <w:sz w:val="24"/>
+          <w:szCs w:val="24"/>
+          <w:lang w:val="es-ES"/>
+        </w:rPr>
+        <w:id w:val="-333387942"/>
+        <w:docPartObj>
+          <w:docPartGallery w:val="Table of Contents"/>
+          <w:docPartUnique/>
+        </w:docPartObj>
+      </w:sdtPr>
+      <w:sdtEndPr>
+        <w:rPr>
+          <w:rFonts w:eastAsiaTheme="minorHAnsi"/>
+          <w:color w:val="auto"/>
+          <w:lang w:eastAsia="en-US"/>
+        </w:rPr>
+      </w:sdtEndPr>
+      <w:sdtContent>
+        <w:p>
+          <w:pPr>
+            <w:pStyle w:val="TtulodeTDC"/>
+            <w:spacing w:line="360" w:lineRule="auto"/>
+            <w:jc w:val="both"/>
+            <w:rPr>
+              <w:rFonts w:ascii="Arial" w:hAnsi="Arial" w:cs="Arial"/>
+              <w:sz w:val="24"/>
+              <w:szCs w:val="24"/>
+            </w:rPr>
+          </w:pPr>
+          <w:r>
+            <w:rPr>
+              <w:rFonts w:ascii="Arial" w:hAnsi="Arial" w:cs="Arial"/>
+              <w:sz w:val="24"/>
+              <w:szCs w:val="24"/>
+              <w:lang w:val="es-ES"/>
+            </w:rPr>
+            <w:t>Índex</w:t>
+          </w:r>
+        </w:p>
+        <w:p>
+          <w:pPr>
+            <w:pStyle w:val="TDC1"/>
+            <w:tabs>
+              <w:tab w:val="right" w:leader="dot" w:pos="8494"/>
+            </w:tabs>
+            <w:spacing w:line="360" w:lineRule="auto"/>
+            <w:jc w:val="both"/>
+            <w:rPr>
+              <w:rFonts w:ascii="Arial" w:hAnsi="Arial" w:cs="Arial"/>
+              <w:noProof/>
+              <w:sz w:val="24"/>
+              <w:szCs w:val="24"/>
+            </w:rPr>
+          </w:pPr>
+          <w:r>
+            <w:rPr>
+              <w:rFonts w:ascii="Arial" w:hAnsi="Arial" w:cs="Arial"/>
+              <w:sz w:val="24"/>
+              <w:szCs w:val="24"/>
+            </w:rPr>
+            <w:fldChar w:fldCharType="begin"/>
+          </w:r>
+          <w:r>
+            <w:rPr>
+              <w:rFonts w:ascii="Arial" w:hAnsi="Arial" w:cs="Arial"/>
+              <w:sz w:val="24"/>
+              <w:szCs w:val="24"/>
+            </w:rPr>
+            <w:instrText xml:space="preserve"> TOC \o "1-3" \h \z \u </w:instrText>
+          </w:r>
+          <w:r>
+            <w:rPr>
+              <w:rFonts w:ascii="Arial" w:hAnsi="Arial" w:cs="Arial"/>
+              <w:sz w:val="24"/>
+              <w:szCs w:val="24"/>
+            </w:rPr>
+            <w:fldChar w:fldCharType="separate"/>
+          </w:r>
+          <w:hyperlink w:anchor="_Toc496782931" w:history="1">
+            <w:r>
+              <w:rPr>
+                <w:rStyle w:val="Hipervnculo"/>
+                <w:rFonts w:ascii="Arial" w:hAnsi="Arial" w:cs="Arial"/>
+                <w:noProof/>
+                <w:sz w:val="24"/>
+                <w:szCs w:val="24"/>
+                <w:lang w:val="es-ES"/>
+              </w:rPr>
+              <w:t>Diagrames de casos d’ús textuals</w:t>
+            </w:r>
+            <w:r>
+              <w:rPr>
+                <w:rFonts w:ascii="Arial" w:hAnsi="Arial" w:cs="Arial"/>
+                <w:noProof/>
+                <w:webHidden/>
+                <w:sz w:val="24"/>
+                <w:szCs w:val="24"/>
+              </w:rPr>
+              <w:tab/>
+            </w:r>
+            <w:r>
+              <w:rPr>
+                <w:rFonts w:ascii="Arial" w:hAnsi="Arial" w:cs="Arial"/>
+                <w:noProof/>
+                <w:webHidden/>
+                <w:sz w:val="24"/>
+                <w:szCs w:val="24"/>
+              </w:rPr>
+              <w:fldChar w:fldCharType="begin"/>
+            </w:r>
+            <w:r>
+              <w:rPr>
+                <w:rFonts w:ascii="Arial" w:hAnsi="Arial" w:cs="Arial"/>
+                <w:noProof/>
+                <w:webHidden/>
+                <w:sz w:val="24"/>
+                <w:szCs w:val="24"/>
+              </w:rPr>
+              <w:instrText xml:space="preserve"> PAGEREF _Toc496782931 \h </w:instrText>
+            </w:r>
+            <w:r>
+              <w:rPr>
+                <w:rFonts w:ascii="Arial" w:hAnsi="Arial" w:cs="Arial"/>
+                <w:noProof/>
+                <w:webHidden/>
+                <w:sz w:val="24"/>
+                <w:szCs w:val="24"/>
+              </w:rPr>
+            </w:r>
+            <w:r>
+              <w:rPr>
+                <w:rFonts w:ascii="Arial" w:hAnsi="Arial" w:cs="Arial"/>
+                <w:noProof/>
+                <w:webHidden/>
+                <w:sz w:val="24"/>
+                <w:szCs w:val="24"/>
+              </w:rPr>
+              <w:fldChar w:fldCharType="separate"/>
+            </w:r>
+            <w:r>
+              <w:rPr>
+                <w:rFonts w:ascii="Arial" w:hAnsi="Arial" w:cs="Arial"/>
+                <w:noProof/>
+                <w:webHidden/>
+                <w:sz w:val="24"/>
+                <w:szCs w:val="24"/>
+              </w:rPr>
+              <w:t>3</w:t>
+            </w:r>
+            <w:r>
+              <w:rPr>
+                <w:rFonts w:ascii="Arial" w:hAnsi="Arial" w:cs="Arial"/>
+                <w:noProof/>
+                <w:webHidden/>
+                <w:sz w:val="24"/>
+                <w:szCs w:val="24"/>
+              </w:rPr>
+              <w:fldChar w:fldCharType="end"/>
+            </w:r>
+          </w:hyperlink>
+        </w:p>
+        <w:p>
+          <w:pPr>
+            <w:pStyle w:val="TDC1"/>
+            <w:tabs>
+              <w:tab w:val="right" w:leader="dot" w:pos="8494"/>
+            </w:tabs>
+            <w:spacing w:line="360" w:lineRule="auto"/>
+            <w:jc w:val="both"/>
+            <w:rPr>
+              <w:rFonts w:ascii="Arial" w:hAnsi="Arial" w:cs="Arial"/>
+              <w:noProof/>
+              <w:sz w:val="24"/>
+              <w:szCs w:val="24"/>
+            </w:rPr>
+          </w:pPr>
+          <w:hyperlink w:anchor="_Toc496782932" w:history="1">
+            <w:r>
+              <w:rPr>
+                <w:rStyle w:val="Hipervnculo"/>
+                <w:rFonts w:ascii="Arial" w:hAnsi="Arial" w:cs="Arial"/>
+                <w:noProof/>
+                <w:sz w:val="24"/>
+                <w:szCs w:val="24"/>
+              </w:rPr>
+              <w:t>Model de domini</w:t>
+            </w:r>
+            <w:r>
+              <w:rPr>
+                <w:rFonts w:ascii="Arial" w:hAnsi="Arial" w:cs="Arial"/>
+                <w:noProof/>
+                <w:webHidden/>
+                <w:sz w:val="24"/>
+                <w:szCs w:val="24"/>
+              </w:rPr>
+              <w:tab/>
+            </w:r>
+            <w:r>
+              <w:rPr>
+                <w:rFonts w:ascii="Arial" w:hAnsi="Arial" w:cs="Arial"/>
+                <w:noProof/>
+                <w:webHidden/>
+                <w:sz w:val="24"/>
+                <w:szCs w:val="24"/>
+              </w:rPr>
+              <w:fldChar w:fldCharType="begin"/>
+            </w:r>
+            <w:r>
+              <w:rPr>
+                <w:rFonts w:ascii="Arial" w:hAnsi="Arial" w:cs="Arial"/>
+                <w:noProof/>
+                <w:webHidden/>
+                <w:sz w:val="24"/>
+                <w:szCs w:val="24"/>
+              </w:rPr>
+              <w:instrText xml:space="preserve"> PAGEREF _Toc496782932 \h </w:instrText>
+            </w:r>
+            <w:r>
+              <w:rPr>
+                <w:rFonts w:ascii="Arial" w:hAnsi="Arial" w:cs="Arial"/>
+                <w:noProof/>
+                <w:webHidden/>
+                <w:sz w:val="24"/>
+                <w:szCs w:val="24"/>
+              </w:rPr>
+            </w:r>
+            <w:r>
+              <w:rPr>
+                <w:rFonts w:ascii="Arial" w:hAnsi="Arial" w:cs="Arial"/>
+                <w:noProof/>
+                <w:webHidden/>
+                <w:sz w:val="24"/>
+                <w:szCs w:val="24"/>
+              </w:rPr>
+              <w:fldChar w:fldCharType="separate"/>
+            </w:r>
+            <w:r>
+              <w:rPr>
+                <w:rFonts w:ascii="Arial" w:hAnsi="Arial" w:cs="Arial"/>
+                <w:noProof/>
+                <w:webHidden/>
+                <w:sz w:val="24"/>
+                <w:szCs w:val="24"/>
+              </w:rPr>
+              <w:t>4</w:t>
+            </w:r>
+            <w:r>
+              <w:rPr>
+                <w:rFonts w:ascii="Arial" w:hAnsi="Arial" w:cs="Arial"/>
+                <w:noProof/>
+                <w:webHidden/>
+                <w:sz w:val="24"/>
+                <w:szCs w:val="24"/>
+              </w:rPr>
+              <w:fldChar w:fldCharType="end"/>
+            </w:r>
+          </w:hyperlink>
+        </w:p>
+        <w:p>
+          <w:pPr>
+            <w:pStyle w:val="TDC1"/>
+            <w:tabs>
+              <w:tab w:val="right" w:leader="dot" w:pos="8494"/>
+            </w:tabs>
+            <w:spacing w:line="360" w:lineRule="auto"/>
+            <w:jc w:val="both"/>
+            <w:rPr>
+              <w:rFonts w:ascii="Arial" w:hAnsi="Arial" w:cs="Arial"/>
+              <w:noProof/>
+              <w:sz w:val="24"/>
+              <w:szCs w:val="24"/>
+            </w:rPr>
+          </w:pPr>
+          <w:hyperlink w:anchor="_Toc496782933" w:history="1">
+            <w:r>
+              <w:rPr>
+                <w:rStyle w:val="Hipervnculo"/>
+                <w:rFonts w:ascii="Arial" w:hAnsi="Arial" w:cs="Arial"/>
+                <w:noProof/>
+                <w:sz w:val="24"/>
+                <w:szCs w:val="24"/>
+              </w:rPr>
+              <w:t>Históries d’usuari</w:t>
+            </w:r>
+            <w:r>
+              <w:rPr>
+                <w:rFonts w:ascii="Arial" w:hAnsi="Arial" w:cs="Arial"/>
+                <w:noProof/>
+                <w:webHidden/>
+                <w:sz w:val="24"/>
+                <w:szCs w:val="24"/>
+              </w:rPr>
+              <w:tab/>
+            </w:r>
+            <w:r>
+              <w:rPr>
+                <w:rFonts w:ascii="Arial" w:hAnsi="Arial" w:cs="Arial"/>
+                <w:noProof/>
+                <w:webHidden/>
+                <w:sz w:val="24"/>
+                <w:szCs w:val="24"/>
+              </w:rPr>
+              <w:fldChar w:fldCharType="begin"/>
+            </w:r>
+            <w:r>
+              <w:rPr>
+                <w:rFonts w:ascii="Arial" w:hAnsi="Arial" w:cs="Arial"/>
+                <w:noProof/>
+                <w:webHidden/>
+                <w:sz w:val="24"/>
+                <w:szCs w:val="24"/>
+              </w:rPr>
+              <w:instrText xml:space="preserve"> PAGEREF _Toc496782933 \h </w:instrText>
+            </w:r>
+            <w:r>
+              <w:rPr>
+                <w:rFonts w:ascii="Arial" w:hAnsi="Arial" w:cs="Arial"/>
+                <w:noProof/>
+                <w:webHidden/>
+                <w:sz w:val="24"/>
+                <w:szCs w:val="24"/>
+              </w:rPr>
+            </w:r>
+            <w:r>
+              <w:rPr>
+                <w:rFonts w:ascii="Arial" w:hAnsi="Arial" w:cs="Arial"/>
+                <w:noProof/>
+                <w:webHidden/>
+                <w:sz w:val="24"/>
+                <w:szCs w:val="24"/>
+              </w:rPr>
+              <w:fldChar w:fldCharType="separate"/>
+            </w:r>
+            <w:r>
+              <w:rPr>
+                <w:rFonts w:ascii="Arial" w:hAnsi="Arial" w:cs="Arial"/>
+                <w:noProof/>
+                <w:webHidden/>
+                <w:sz w:val="24"/>
+                <w:szCs w:val="24"/>
+              </w:rPr>
+              <w:t>5</w:t>
+            </w:r>
+            <w:r>
+              <w:rPr>
+                <w:rFonts w:ascii="Arial" w:hAnsi="Arial" w:cs="Arial"/>
+                <w:noProof/>
+                <w:webHidden/>
+                <w:sz w:val="24"/>
+                <w:szCs w:val="24"/>
+              </w:rPr>
+              <w:fldChar w:fldCharType="end"/>
+            </w:r>
+          </w:hyperlink>
+        </w:p>
+        <w:p>
+          <w:pPr>
+            <w:pStyle w:val="TDC2"/>
+            <w:tabs>
+              <w:tab w:val="right" w:leader="dot" w:pos="8494"/>
+            </w:tabs>
+            <w:spacing w:line="360" w:lineRule="auto"/>
+            <w:jc w:val="both"/>
+            <w:rPr>
+              <w:rFonts w:ascii="Arial" w:hAnsi="Arial" w:cs="Arial"/>
+              <w:noProof/>
+              <w:sz w:val="24"/>
+              <w:szCs w:val="24"/>
+            </w:rPr>
+          </w:pPr>
+          <w:hyperlink w:anchor="_Toc496782934" w:history="1">
+            <w:r>
+              <w:rPr>
+                <w:rStyle w:val="Hipervnculo"/>
+                <w:rFonts w:ascii="Arial" w:hAnsi="Arial" w:cs="Arial"/>
+                <w:noProof/>
+                <w:sz w:val="24"/>
+                <w:szCs w:val="24"/>
+              </w:rPr>
+              <w:t>Veure Episodi</w:t>
+            </w:r>
+            <w:r>
+              <w:rPr>
+                <w:rFonts w:ascii="Arial" w:hAnsi="Arial" w:cs="Arial"/>
+                <w:noProof/>
+                <w:webHidden/>
+                <w:sz w:val="24"/>
+                <w:szCs w:val="24"/>
+              </w:rPr>
+              <w:tab/>
+            </w:r>
+            <w:r>
+              <w:rPr>
+                <w:rFonts w:ascii="Arial" w:hAnsi="Arial" w:cs="Arial"/>
+                <w:noProof/>
+                <w:webHidden/>
+                <w:sz w:val="24"/>
+                <w:szCs w:val="24"/>
+              </w:rPr>
+              <w:fldChar w:fldCharType="begin"/>
+            </w:r>
+            <w:r>
+              <w:rPr>
+                <w:rFonts w:ascii="Arial" w:hAnsi="Arial" w:cs="Arial"/>
+                <w:noProof/>
+                <w:webHidden/>
+                <w:sz w:val="24"/>
+                <w:szCs w:val="24"/>
+              </w:rPr>
+              <w:instrText xml:space="preserve"> PAGEREF _Toc496782934 \h </w:instrText>
+            </w:r>
+            <w:r>
+              <w:rPr>
+                <w:rFonts w:ascii="Arial" w:hAnsi="Arial" w:cs="Arial"/>
+                <w:noProof/>
+                <w:webHidden/>
+                <w:sz w:val="24"/>
+                <w:szCs w:val="24"/>
+              </w:rPr>
+            </w:r>
+            <w:r>
+              <w:rPr>
+                <w:rFonts w:ascii="Arial" w:hAnsi="Arial" w:cs="Arial"/>
+                <w:noProof/>
+                <w:webHidden/>
+                <w:sz w:val="24"/>
+                <w:szCs w:val="24"/>
+              </w:rPr>
+              <w:fldChar w:fldCharType="separate"/>
+            </w:r>
+            <w:r>
+              <w:rPr>
+                <w:rFonts w:ascii="Arial" w:hAnsi="Arial" w:cs="Arial"/>
+                <w:noProof/>
+                <w:webHidden/>
+                <w:sz w:val="24"/>
+                <w:szCs w:val="24"/>
+              </w:rPr>
+              <w:t>5</w:t>
+            </w:r>
+            <w:r>
+              <w:rPr>
+                <w:rFonts w:ascii="Arial" w:hAnsi="Arial" w:cs="Arial"/>
+                <w:noProof/>
+                <w:webHidden/>
+                <w:sz w:val="24"/>
+                <w:szCs w:val="24"/>
+              </w:rPr>
+              <w:fldChar w:fldCharType="end"/>
+            </w:r>
+          </w:hyperlink>
+        </w:p>
+        <w:p>
+          <w:pPr>
+            <w:pStyle w:val="TDC2"/>
+            <w:tabs>
+              <w:tab w:val="right" w:leader="dot" w:pos="8494"/>
+            </w:tabs>
+            <w:spacing w:line="360" w:lineRule="auto"/>
+            <w:jc w:val="both"/>
+            <w:rPr>
+              <w:rFonts w:ascii="Arial" w:hAnsi="Arial" w:cs="Arial"/>
+              <w:noProof/>
+              <w:sz w:val="24"/>
+              <w:szCs w:val="24"/>
+            </w:rPr>
+          </w:pPr>
+          <w:hyperlink w:anchor="_Toc496782935" w:history="1">
+            <w:r>
+              <w:rPr>
+                <w:rStyle w:val="Hipervnculo"/>
+                <w:rFonts w:ascii="Arial" w:hAnsi="Arial" w:cs="Arial"/>
+                <w:noProof/>
+                <w:sz w:val="24"/>
+                <w:szCs w:val="24"/>
+              </w:rPr>
+              <w:t>Valorar Episodi</w:t>
+            </w:r>
+            <w:r>
+              <w:rPr>
+                <w:rFonts w:ascii="Arial" w:hAnsi="Arial" w:cs="Arial"/>
+                <w:noProof/>
+                <w:webHidden/>
+                <w:sz w:val="24"/>
+                <w:szCs w:val="24"/>
+              </w:rPr>
+              <w:tab/>
+            </w:r>
+            <w:r>
+              <w:rPr>
+                <w:rFonts w:ascii="Arial" w:hAnsi="Arial" w:cs="Arial"/>
+                <w:noProof/>
+                <w:webHidden/>
+                <w:sz w:val="24"/>
+                <w:szCs w:val="24"/>
+              </w:rPr>
+              <w:fldChar w:fldCharType="begin"/>
+            </w:r>
+            <w:r>
+              <w:rPr>
+                <w:rFonts w:ascii="Arial" w:hAnsi="Arial" w:cs="Arial"/>
+                <w:noProof/>
+                <w:webHidden/>
+                <w:sz w:val="24"/>
+                <w:szCs w:val="24"/>
+              </w:rPr>
+              <w:instrText xml:space="preserve"> PAGEREF _Toc496782935 \h </w:instrText>
+            </w:r>
+            <w:r>
+              <w:rPr>
+                <w:rFonts w:ascii="Arial" w:hAnsi="Arial" w:cs="Arial"/>
+                <w:noProof/>
+                <w:webHidden/>
+                <w:sz w:val="24"/>
+                <w:szCs w:val="24"/>
+              </w:rPr>
+            </w:r>
+            <w:r>
+              <w:rPr>
+                <w:rFonts w:ascii="Arial" w:hAnsi="Arial" w:cs="Arial"/>
+                <w:noProof/>
+                <w:webHidden/>
+                <w:sz w:val="24"/>
+                <w:szCs w:val="24"/>
+              </w:rPr>
+              <w:fldChar w:fldCharType="separate"/>
+            </w:r>
+            <w:r>
+              <w:rPr>
+                <w:rFonts w:ascii="Arial" w:hAnsi="Arial" w:cs="Arial"/>
+                <w:noProof/>
+                <w:webHidden/>
+                <w:sz w:val="24"/>
+                <w:szCs w:val="24"/>
+              </w:rPr>
+              <w:t>5</w:t>
+            </w:r>
+            <w:r>
+              <w:rPr>
+                <w:rFonts w:ascii="Arial" w:hAnsi="Arial" w:cs="Arial"/>
+                <w:noProof/>
+                <w:webHidden/>
+                <w:sz w:val="24"/>
+                <w:szCs w:val="24"/>
+              </w:rPr>
+              <w:fldChar w:fldCharType="end"/>
+            </w:r>
+          </w:hyperlink>
+        </w:p>
+        <w:p>
+          <w:pPr>
+            <w:spacing w:line="360" w:lineRule="auto"/>
+            <w:jc w:val="both"/>
+            <w:rPr>
+              <w:rFonts w:ascii="Arial" w:hAnsi="Arial" w:cs="Arial"/>
+              <w:sz w:val="24"/>
+              <w:szCs w:val="24"/>
+            </w:rPr>
+          </w:pPr>
+          <w:r>
+            <w:rPr>
+              <w:rFonts w:ascii="Arial" w:hAnsi="Arial" w:cs="Arial"/>
+              <w:b/>
+              <w:bCs/>
+              <w:sz w:val="24"/>
+              <w:szCs w:val="24"/>
+              <w:lang w:val="es-ES"/>
+            </w:rPr>
+            <w:fldChar w:fldCharType="end"/>
+          </w:r>
+        </w:p>
+      </w:sdtContent>
+    </w:sdt>
+    <w:p>
+      <w:pPr>
+        <w:spacing w:line="360" w:lineRule="auto"/>
+        <w:jc w:val="both"/>
+        <w:rPr>
+          <w:rFonts w:ascii="Arial" w:hAnsi="Arial" w:cs="Arial"/>
+          <w:sz w:val="24"/>
+          <w:szCs w:val="24"/>
+        </w:rPr>
+      </w:pPr>
+      <w:r>
+        <w:rPr>
+          <w:rFonts w:ascii="Arial" w:hAnsi="Arial" w:cs="Arial"/>
+          <w:sz w:val="24"/>
+          <w:szCs w:val="24"/>
+        </w:rPr>
+        <w:br w:type="page"/>
+      </w:r>
+      <w:bookmarkStart w:id="0" w:name="_GoBack"/>
+      <w:bookmarkEnd w:id="0"/>
+    </w:p>
+    <w:p>
+      <w:pPr>
+        <w:pStyle w:val="Ttulo1"/>
+        <w:spacing w:line="360" w:lineRule="auto"/>
+        <w:ind w:firstLine="0"/>
+        <w:rPr>
+          <w:rFonts w:cs="Arial"/>
+          <w:sz w:val="24"/>
+          <w:u w:val="single"/>
+          <w:lang w:val="es-ES"/>
+        </w:rPr>
+      </w:pPr>
+      <w:bookmarkStart w:id="1" w:name="_Toc496782931"/>
+      <w:r>
+        <w:rPr>
+          <w:rFonts w:cs="Arial"/>
+          <w:sz w:val="24"/>
+          <w:u w:val="single"/>
+          <w:lang w:val="es-ES"/>
+        </w:rPr>
+        <w:lastRenderedPageBreak/>
+        <w:t xml:space="preserve">Diagrames de casos </w:t>
+      </w:r>
+      <w:proofErr w:type="spellStart"/>
+      <w:r>
+        <w:rPr>
+          <w:rFonts w:cs="Arial"/>
+          <w:sz w:val="24"/>
+          <w:u w:val="single"/>
+          <w:lang w:val="es-ES"/>
+        </w:rPr>
+        <w:t>d’ús</w:t>
+      </w:r>
+      <w:proofErr w:type="spellEnd"/>
+      <w:r>
+        <w:rPr>
+          <w:rFonts w:cs="Arial"/>
+          <w:sz w:val="24"/>
+          <w:u w:val="single"/>
+          <w:lang w:val="es-ES"/>
         </w:rPr>
         <w:t xml:space="preserve"> </w:t>
       </w:r>
-      <w:r>
-        <w:rPr>
-          <w:rFonts w:ascii="Arial" w:hAnsi="Arial" w:cs="Arial"/>
-          <w:sz w:val="24"/>
-        </w:rPr>
-        <w:t>16876370</w:t>
-      </w:r>
+      <w:proofErr w:type="spellStart"/>
+      <w:r>
+        <w:rPr>
+          <w:rFonts w:cs="Arial"/>
+          <w:sz w:val="24"/>
+          <w:u w:val="single"/>
+          <w:lang w:val="es-ES"/>
+        </w:rPr>
+        <w:t>textuals</w:t>
+      </w:r>
+      <w:bookmarkEnd w:id="1"/>
+      <w:proofErr w:type="spellEnd"/>
+    </w:p>
+    <w:p>
+      <w:pPr>
+        <w:spacing w:line="360" w:lineRule="auto"/>
+        <w:jc w:val="both"/>
+        <w:rPr>
+          <w:rFonts w:ascii="Arial" w:hAnsi="Arial" w:cs="Arial"/>
+          <w:sz w:val="24"/>
+          <w:szCs w:val="24"/>
+          <w:lang w:val="es-ES"/>
+        </w:rPr>
+      </w:pPr>
+    </w:p>
+    <w:p>
+      <w:pPr>
+        <w:spacing w:line="360" w:lineRule="auto"/>
+        <w:jc w:val="both"/>
+        <w:rPr>
+          <w:rFonts w:ascii="Arial" w:hAnsi="Arial" w:cs="Arial"/>
+          <w:sz w:val="24"/>
+          <w:szCs w:val="24"/>
+          <w:lang w:val="es-ES"/>
+        </w:rPr>
+      </w:pPr>
+      <w:r>
+        <w:rPr>
+          <w:rFonts w:ascii="Arial" w:hAnsi="Arial" w:cs="Arial"/>
+          <w:sz w:val="24"/>
+          <w:szCs w:val="24"/>
+          <w:lang w:val="es-ES"/>
+        </w:rPr>
+        <w:br w:type="page"/>
+      </w:r>
+    </w:p>
+    <w:p>
+      <w:pPr>
+        <w:pStyle w:val="Ttulo1"/>
+        <w:spacing w:line="360" w:lineRule="auto"/>
+        <w:ind w:firstLine="0"/>
+        <w:rPr>
+          <w:rFonts w:cs="Arial"/>
+          <w:sz w:val="24"/>
+          <w:u w:val="single"/>
+        </w:rPr>
+      </w:pPr>
+      <w:bookmarkStart w:id="2" w:name="_Toc496782932"/>
+      <w:r>
+        <w:rPr>
+          <w:rFonts w:cs="Arial"/>
+          <w:sz w:val="24"/>
+          <w:u w:val="single"/>
+        </w:rPr>
+        <w:lastRenderedPageBreak/>
+        <w:t xml:space="preserve">Model de </w:t>
+      </w:r>
+      <w:proofErr w:type="spellStart"/>
+      <w:r>
+        <w:rPr>
+          <w:rFonts w:cs="Arial"/>
+          <w:sz w:val="24"/>
+          <w:u w:val="single"/>
+        </w:rPr>
+        <w:t>domini</w:t>
+      </w:r>
+      <w:bookmarkEnd w:id="2"/>
+      <w:proofErr w:type="spellEnd"/>
+    </w:p>
+    <w:p>
+      <w:pPr>
+        <w:spacing w:line="360" w:lineRule="auto"/>
+        <w:jc w:val="both"/>
+        <w:rPr>
+          <w:rFonts w:ascii="Arial" w:hAnsi="Arial" w:cs="Arial"/>
+          <w:sz w:val="24"/>
+          <w:szCs w:val="24"/>
+          <w:lang w:val="en-US" w:eastAsia="de-DE"/>
+        </w:rPr>
+      </w:pPr>
+    </w:p>
+    <w:p>
+      <w:pPr>
+        <w:spacing w:line="360" w:lineRule="auto"/>
+        <w:jc w:val="both"/>
+        <w:rPr>
+          <w:rFonts w:ascii="Arial" w:hAnsi="Arial" w:cs="Arial"/>
+          <w:sz w:val="24"/>
+          <w:szCs w:val="24"/>
+        </w:rPr>
+      </w:pPr>
+      <w:r>
+        <w:rPr>
+          <w:rFonts w:ascii="Arial" w:hAnsi="Arial" w:cs="Arial"/>
+          <w:sz w:val="24"/>
+          <w:szCs w:val="24"/>
+        </w:rPr>
+        <w:br w:type="page"/>
+      </w:r>
+    </w:p>
+    <w:p>
+      <w:pPr>
+        <w:pStyle w:val="Ttulo1"/>
+        <w:spacing w:line="360" w:lineRule="auto"/>
+        <w:ind w:firstLine="0"/>
+        <w:rPr>
+          <w:rFonts w:cs="Arial"/>
+          <w:sz w:val="24"/>
+          <w:u w:val="single"/>
+        </w:rPr>
+      </w:pPr>
+      <w:bookmarkStart w:id="3" w:name="_Toc496782933"/>
+      <w:proofErr w:type="spellStart"/>
+      <w:r>
+        <w:rPr>
+          <w:rFonts w:cs="Arial"/>
+          <w:sz w:val="24"/>
+          <w:u w:val="single"/>
+        </w:rPr>
+        <w:lastRenderedPageBreak/>
+        <w:t>Históries</w:t>
+      </w:r>
+      <w:proofErr w:type="spellEnd"/>
+      <w:r>
+        <w:rPr>
+          <w:rFonts w:cs="Arial"/>
+          <w:sz w:val="24"/>
+          <w:u w:val="single"/>
+        </w:rPr>
+        <w:t xml:space="preserve"> </w:t>
+      </w:r>
+      <w:proofErr w:type="spellStart"/>
+      <w:r>
+        <w:rPr>
+          <w:rFonts w:cs="Arial"/>
+          <w:sz w:val="24"/>
+          <w:u w:val="single"/>
+        </w:rPr>
+        <w:t>d’usuari</w:t>
+      </w:r>
+      <w:bookmarkEnd w:id="3"/>
+      <w:proofErr w:type="spellEnd"/>
+    </w:p>
+    <w:p>
+      <w:pPr>
+        <w:pStyle w:val="Ttulo2"/>
+        <w:spacing w:line="360" w:lineRule="auto"/>
+        <w:rPr>
+          <w:rFonts w:cs="Arial"/>
+          <w:sz w:val="24"/>
+          <w:szCs w:val="24"/>
+        </w:rPr>
+      </w:pPr>
+      <w:bookmarkStart w:id="4" w:name="_Toc496782934"/>
+      <w:r>
+        <w:rPr>
+          <w:rFonts w:cs="Arial"/>
+          <w:sz w:val="24"/>
+          <w:szCs w:val="24"/>
+        </w:rPr>
+        <w:t>Veure Episodi</w:t>
+      </w:r>
+      <w:bookmarkEnd w:id="4"/>
+    </w:p>
+    <w:p>
+      <w:pPr>
+        <w:spacing w:line="360" w:lineRule="auto"/>
+        <w:jc w:val="both"/>
+        <w:rPr>
+          <w:rFonts w:ascii="Arial" w:hAnsi="Arial" w:cs="Arial"/>
+          <w:sz w:val="24"/>
+          <w:szCs w:val="24"/>
+        </w:rPr>
+      </w:pPr>
+    </w:p>
+    <w:p>
+      <w:pPr>
+        <w:pStyle w:val="Ttulo2"/>
+        <w:spacing w:line="360" w:lineRule="auto"/>
+        <w:rPr>
+          <w:rFonts w:cs="Arial"/>
+          <w:sz w:val="24"/>
+          <w:szCs w:val="24"/>
+        </w:rPr>
+      </w:pPr>
+      <w:bookmarkStart w:id="5" w:name="_Toc496782935"/>
+      <w:r>
+        <w:rPr>
+          <w:rFonts w:cs="Arial"/>
+          <w:sz w:val="24"/>
+          <w:szCs w:val="24"/>
+        </w:rPr>
+        <w:t>Valorar Episodi</w:t>
+      </w:r>
+      <w:bookmarkEnd w:id="5"/>
     </w:p>
     <w:sectPr>
       <w:pgSz w:w="11906" w:h="16838"/>
@@ -668,6 +1517,100 @@
       <w:lang w:val="en-US" w:eastAsia="de-DE"/>
     </w:rPr>
   </w:style>
+  <w:style w:type="paragraph" w:styleId="TtulodeTDC">
+    <w:name w:val="TOC Heading"/>
+    <w:basedOn w:val="Ttulo1"/>
+    <w:next w:val="Normal"/>
+    <w:uiPriority w:val="39"/>
+    <w:semiHidden/>
+    <w:unhideWhenUsed/>
+    <w:qFormat/>
+    <w:rsid w:val="0085145F"/>
+    <w:pPr>
+      <w:keepLines/>
+      <w:overflowPunct/>
+      <w:autoSpaceDE/>
+      <w:autoSpaceDN/>
+      <w:adjustRightInd/>
+      <w:spacing w:before="480" w:after="0" w:line="276" w:lineRule="auto"/>
+      <w:ind w:firstLine="0"/>
+      <w:jc w:val="left"/>
+      <w:textAlignment w:val="auto"/>
+      <w:outlineLvl w:val="9"/>
+    </w:pPr>
+    <w:rPr>
+      <w:rFonts w:asciiTheme="majorHAnsi" w:eastAsiaTheme="majorEastAsia" w:hAnsiTheme="majorHAnsi" w:cstheme="majorBidi"/>
+      <w:color w:val="365F91" w:themeColor="accent1" w:themeShade="BF"/>
+      <w:szCs w:val="28"/>
+      <w:lang w:val="ca-ES" w:eastAsia="ca-ES"/>
+    </w:rPr>
+  </w:style>
+  <w:style w:type="paragraph" w:styleId="Textodeglobo">
+    <w:name w:val="Balloon Text"/>
+    <w:basedOn w:val="Normal"/>
+    <w:link w:val="TextodegloboCar"/>
+    <w:uiPriority w:val="99"/>
+    <w:semiHidden/>
+    <w:unhideWhenUsed/>
+    <w:rsid w:val="0085145F"/>
+    <w:pPr>
+      <w:spacing w:after="0" w:line="240" w:lineRule="auto"/>
+    </w:pPr>
+    <w:rPr>
+      <w:rFonts w:ascii="Tahoma" w:hAnsi="Tahoma" w:cs="Tahoma"/>
+      <w:sz w:val="16"/>
+      <w:szCs w:val="16"/>
+    </w:rPr>
+  </w:style>
+  <w:style w:type="character" w:customStyle="1" w:styleId="TextodegloboCar">
+    <w:name w:val="Texto de globo Car"/>
+    <w:basedOn w:val="Fuentedeprrafopredeter"/>
+    <w:link w:val="Textodeglobo"/>
+    <w:uiPriority w:val="99"/>
+    <w:semiHidden/>
+    <w:rsid w:val="0085145F"/>
+    <w:rPr>
+      <w:rFonts w:ascii="Tahoma" w:hAnsi="Tahoma" w:cs="Tahoma"/>
+      <w:sz w:val="16"/>
+      <w:szCs w:val="16"/>
+    </w:rPr>
+  </w:style>
+  <w:style w:type="paragraph" w:styleId="TDC1">
+    <w:name w:val="toc 1"/>
+    <w:basedOn w:val="Normal"/>
+    <w:next w:val="Normal"/>
+    <w:autoRedefine/>
+    <w:uiPriority w:val="39"/>
+    <w:unhideWhenUsed/>
+    <w:rsid w:val="0085145F"/>
+    <w:pPr>
+      <w:spacing w:after="100"/>
+    </w:pPr>
+  </w:style>
+  <w:style w:type="paragraph" w:styleId="TDC2">
+    <w:name w:val="toc 2"/>
+    <w:basedOn w:val="Normal"/>
+    <w:next w:val="Normal"/>
+    <w:autoRedefine/>
+    <w:uiPriority w:val="39"/>
+    <w:unhideWhenUsed/>
+    <w:rsid w:val="0085145F"/>
+    <w:pPr>
+      <w:spacing w:after="100"/>
+      <w:ind w:left="220"/>
+    </w:pPr>
+  </w:style>
+  <w:style w:type="character" w:styleId="Hipervnculo">
+    <w:name w:val="Hyperlink"/>
+    <w:basedOn w:val="Fuentedeprrafopredeter"/>
+    <w:uiPriority w:val="99"/>
+    <w:unhideWhenUsed/>
+    <w:rsid w:val="0085145F"/>
+    <w:rPr>
+      <w:color w:val="0000FF" w:themeColor="hyperlink"/>
+      <w:u w:val="single"/>
+    </w:rPr>
+  </w:style>
 </w:styles>
 </file>
 
@@ -1115,6 +2058,100 @@
       <w:sz w:val="20"/>
       <w:szCs w:val="20"/>
       <w:lang w:val="en-US" w:eastAsia="de-DE"/>
+    </w:rPr>
+  </w:style>
+  <w:style w:type="paragraph" w:styleId="TtulodeTDC">
+    <w:name w:val="TOC Heading"/>
+    <w:basedOn w:val="Ttulo1"/>
+    <w:next w:val="Normal"/>
+    <w:uiPriority w:val="39"/>
+    <w:semiHidden/>
+    <w:unhideWhenUsed/>
+    <w:qFormat/>
+    <w:rsid w:val="0085145F"/>
+    <w:pPr>
+      <w:keepLines/>
+      <w:overflowPunct/>
+      <w:autoSpaceDE/>
+      <w:autoSpaceDN/>
+      <w:adjustRightInd/>
+      <w:spacing w:before="480" w:after="0" w:line="276" w:lineRule="auto"/>
+      <w:ind w:firstLine="0"/>
+      <w:jc w:val="left"/>
+      <w:textAlignment w:val="auto"/>
+      <w:outlineLvl w:val="9"/>
+    </w:pPr>
+    <w:rPr>
+      <w:rFonts w:asciiTheme="majorHAnsi" w:eastAsiaTheme="majorEastAsia" w:hAnsiTheme="majorHAnsi" w:cstheme="majorBidi"/>
+      <w:color w:val="365F91" w:themeColor="accent1" w:themeShade="BF"/>
+      <w:szCs w:val="28"/>
+      <w:lang w:val="ca-ES" w:eastAsia="ca-ES"/>
+    </w:rPr>
+  </w:style>
+  <w:style w:type="paragraph" w:styleId="Textodeglobo">
+    <w:name w:val="Balloon Text"/>
+    <w:basedOn w:val="Normal"/>
+    <w:link w:val="TextodegloboCar"/>
+    <w:uiPriority w:val="99"/>
+    <w:semiHidden/>
+    <w:unhideWhenUsed/>
+    <w:rsid w:val="0085145F"/>
+    <w:pPr>
+      <w:spacing w:after="0" w:line="240" w:lineRule="auto"/>
+    </w:pPr>
+    <w:rPr>
+      <w:rFonts w:ascii="Tahoma" w:hAnsi="Tahoma" w:cs="Tahoma"/>
+      <w:sz w:val="16"/>
+      <w:szCs w:val="16"/>
+    </w:rPr>
+  </w:style>
+  <w:style w:type="character" w:customStyle="1" w:styleId="TextodegloboCar">
+    <w:name w:val="Texto de globo Car"/>
+    <w:basedOn w:val="Fuentedeprrafopredeter"/>
+    <w:link w:val="Textodeglobo"/>
+    <w:uiPriority w:val="99"/>
+    <w:semiHidden/>
+    <w:rsid w:val="0085145F"/>
+    <w:rPr>
+      <w:rFonts w:ascii="Tahoma" w:hAnsi="Tahoma" w:cs="Tahoma"/>
+      <w:sz w:val="16"/>
+      <w:szCs w:val="16"/>
+    </w:rPr>
+  </w:style>
+  <w:style w:type="paragraph" w:styleId="TDC1">
+    <w:name w:val="toc 1"/>
+    <w:basedOn w:val="Normal"/>
+    <w:next w:val="Normal"/>
+    <w:autoRedefine/>
+    <w:uiPriority w:val="39"/>
+    <w:unhideWhenUsed/>
+    <w:rsid w:val="0085145F"/>
+    <w:pPr>
+      <w:spacing w:after="100"/>
+    </w:pPr>
+  </w:style>
+  <w:style w:type="paragraph" w:styleId="TDC2">
+    <w:name w:val="toc 2"/>
+    <w:basedOn w:val="Normal"/>
+    <w:next w:val="Normal"/>
+    <w:autoRedefine/>
+    <w:uiPriority w:val="39"/>
+    <w:unhideWhenUsed/>
+    <w:rsid w:val="0085145F"/>
+    <w:pPr>
+      <w:spacing w:after="100"/>
+      <w:ind w:left="220"/>
+    </w:pPr>
+  </w:style>
+  <w:style w:type="character" w:styleId="Hipervnculo">
+    <w:name w:val="Hyperlink"/>
+    <w:basedOn w:val="Fuentedeprrafopredeter"/>
+    <w:uiPriority w:val="99"/>
+    <w:unhideWhenUsed/>
+    <w:rsid w:val="0085145F"/>
+    <w:rPr>
+      <w:color w:val="0000FF" w:themeColor="hyperlink"/>
+      <w:u w:val="single"/>
     </w:rPr>
   </w:style>
 </w:styles>
@@ -1403,4 +2440,16 @@
   <a:objectDefaults/>
   <a:extraClrSchemeLst/>
 </a:theme>
+</file>
+
+<file path=customXml/item1.xml><?xml version="1.0" encoding="utf-8"?>
+<b:Sources xmlns:b="http://schemas.openxmlformats.org/officeDocument/2006/bibliography" xmlns="http://schemas.openxmlformats.org/officeDocument/2006/bibliography" SelectedStyle="\ISO690Nmerical.XSL" StyleName="ISO 690 - Numerical Reference"/>
+</file>
+
+<file path=customXml/itemProps1.xml><?xml version="1.0" encoding="utf-8"?>
+<ds:datastoreItem xmlns:ds="http://schemas.openxmlformats.org/officeDocument/2006/customXml" ds:itemID="{D7E73792-1591-4998-ADFD-F135D45DBB90}">
+  <ds:schemaRefs>
+    <ds:schemaRef ds:uri="http://schemas.openxmlformats.org/officeDocument/2006/bibliography"/>
+  </ds:schemaRefs>
+</ds:datastoreItem>
 </file>
</xml_diff>

<commit_message>
Afegit anàlisi de requisits
</commit_message>
<xml_diff>
--- a/Lliurament 1a.docx
+++ b/Lliurament 1a.docx
@@ -217,10 +217,13 @@
     <w:sdt>
       <w:sdtPr>
         <w:rPr>
-          <w:rFonts w:ascii="Arial" w:hAnsi="Arial" w:cs="Arial"/>
-          <w:sz w:val="24"/>
-          <w:szCs w:val="24"/>
-          <w:lang w:val="es-ES"/>
+          <w:rFonts w:ascii="Arial" w:eastAsiaTheme="minorHAnsi" w:hAnsi="Arial" w:cs="Arial"/>
+          <w:b w:val="0"/>
+          <w:bCs w:val="0"/>
+          <w:color w:val="auto"/>
+          <w:sz w:val="24"/>
+          <w:szCs w:val="24"/>
+          <w:lang w:eastAsia="en-US"/>
         </w:rPr>
         <w:id w:val="-333387942"/>
         <w:docPartObj>
@@ -228,13 +231,7 @@
           <w:docPartUnique/>
         </w:docPartObj>
       </w:sdtPr>
-      <w:sdtEndPr>
-        <w:rPr>
-          <w:rFonts w:eastAsiaTheme="minorHAnsi"/>
-          <w:color w:val="auto"/>
-          <w:lang w:eastAsia="en-US"/>
-        </w:rPr>
-      </w:sdtEndPr>
+      <w:sdtEndPr/>
       <w:sdtContent>
         <w:p>
           <w:pPr>
@@ -252,7 +249,6 @@
               <w:rFonts w:ascii="Arial" w:hAnsi="Arial" w:cs="Arial"/>
               <w:sz w:val="24"/>
               <w:szCs w:val="24"/>
-              <w:lang w:val="es-ES"/>
             </w:rPr>
             <w:t>Índex</w:t>
           </w:r>
@@ -263,13 +259,12 @@
             <w:tabs>
               <w:tab w:val="right" w:leader="dot" w:pos="8494"/>
             </w:tabs>
-            <w:spacing w:line="360" w:lineRule="auto"/>
-            <w:jc w:val="both"/>
             <w:rPr>
-              <w:rFonts w:ascii="Arial" w:hAnsi="Arial" w:cs="Arial"/>
+              <w:rFonts w:ascii="Arial" w:eastAsiaTheme="minorEastAsia" w:hAnsi="Arial" w:cs="Arial"/>
               <w:noProof/>
               <w:sz w:val="24"/>
               <w:szCs w:val="24"/>
+              <w:lang w:eastAsia="ca-ES"/>
             </w:rPr>
           </w:pPr>
           <w:r>
@@ -296,7 +291,7 @@
             </w:rPr>
             <w:fldChar w:fldCharType="separate"/>
           </w:r>
-          <w:hyperlink w:anchor="_Toc496782931" w:history="1">
+          <w:hyperlink w:anchor="_Toc496783293" w:history="1">
             <w:r>
               <w:rPr>
                 <w:rStyle w:val="Hipervnculo"/>
@@ -304,9 +299,8 @@
                 <w:noProof/>
                 <w:sz w:val="24"/>
                 <w:szCs w:val="24"/>
-                <w:lang w:val="es-ES"/>
-              </w:rPr>
-              <w:t>Diagrames de casos d’ús textuals</w:t>
+              </w:rPr>
+              <w:t>Anàlisi de requisits</w:t>
             </w:r>
             <w:r>
               <w:rPr>
@@ -336,7 +330,7 @@
                 <w:sz w:val="24"/>
                 <w:szCs w:val="24"/>
               </w:rPr>
-              <w:instrText xml:space="preserve"> PAGEREF _Toc496782931 \h </w:instrText>
+              <w:instrText xml:space="preserve"> PAGEREF _Toc496783293 \h </w:instrText>
             </w:r>
             <w:r>
               <w:rPr>
@@ -365,7 +359,7 @@
                 <w:sz w:val="24"/>
                 <w:szCs w:val="24"/>
               </w:rPr>
-              <w:t>3</w:t>
+              <w:t>4</w:t>
             </w:r>
             <w:r>
               <w:rPr>
@@ -385,16 +379,15 @@
             <w:tabs>
               <w:tab w:val="right" w:leader="dot" w:pos="8494"/>
             </w:tabs>
-            <w:spacing w:line="360" w:lineRule="auto"/>
-            <w:jc w:val="both"/>
             <w:rPr>
-              <w:rFonts w:ascii="Arial" w:hAnsi="Arial" w:cs="Arial"/>
+              <w:rFonts w:ascii="Arial" w:eastAsiaTheme="minorEastAsia" w:hAnsi="Arial" w:cs="Arial"/>
               <w:noProof/>
               <w:sz w:val="24"/>
               <w:szCs w:val="24"/>
+              <w:lang w:eastAsia="ca-ES"/>
             </w:rPr>
           </w:pPr>
-          <w:hyperlink w:anchor="_Toc496782932" w:history="1">
+          <w:hyperlink w:anchor="_Toc496783294" w:history="1">
             <w:r>
               <w:rPr>
                 <w:rStyle w:val="Hipervnculo"/>
@@ -403,7 +396,7 @@
                 <w:sz w:val="24"/>
                 <w:szCs w:val="24"/>
               </w:rPr>
-              <w:t>Model de domini</w:t>
+              <w:t>Diagrames de casos d’ús textuals</w:t>
             </w:r>
             <w:r>
               <w:rPr>
@@ -433,7 +426,7 @@
                 <w:sz w:val="24"/>
                 <w:szCs w:val="24"/>
               </w:rPr>
-              <w:instrText xml:space="preserve"> PAGEREF _Toc496782932 \h </w:instrText>
+              <w:instrText xml:space="preserve"> PAGEREF _Toc496783294 \h </w:instrText>
             </w:r>
             <w:r>
               <w:rPr>
@@ -462,7 +455,7 @@
                 <w:sz w:val="24"/>
                 <w:szCs w:val="24"/>
               </w:rPr>
-              <w:t>4</w:t>
+              <w:t>5</w:t>
             </w:r>
             <w:r>
               <w:rPr>
@@ -482,16 +475,15 @@
             <w:tabs>
               <w:tab w:val="right" w:leader="dot" w:pos="8494"/>
             </w:tabs>
-            <w:spacing w:line="360" w:lineRule="auto"/>
-            <w:jc w:val="both"/>
             <w:rPr>
-              <w:rFonts w:ascii="Arial" w:hAnsi="Arial" w:cs="Arial"/>
+              <w:rFonts w:ascii="Arial" w:eastAsiaTheme="minorEastAsia" w:hAnsi="Arial" w:cs="Arial"/>
               <w:noProof/>
               <w:sz w:val="24"/>
               <w:szCs w:val="24"/>
+              <w:lang w:eastAsia="ca-ES"/>
             </w:rPr>
           </w:pPr>
-          <w:hyperlink w:anchor="_Toc496782933" w:history="1">
+          <w:hyperlink w:anchor="_Toc496783295" w:history="1">
             <w:r>
               <w:rPr>
                 <w:rStyle w:val="Hipervnculo"/>
@@ -500,6 +492,102 @@
                 <w:sz w:val="24"/>
                 <w:szCs w:val="24"/>
               </w:rPr>
+              <w:t>Model de domini</w:t>
+            </w:r>
+            <w:r>
+              <w:rPr>
+                <w:rFonts w:ascii="Arial" w:hAnsi="Arial" w:cs="Arial"/>
+                <w:noProof/>
+                <w:webHidden/>
+                <w:sz w:val="24"/>
+                <w:szCs w:val="24"/>
+              </w:rPr>
+              <w:tab/>
+            </w:r>
+            <w:r>
+              <w:rPr>
+                <w:rFonts w:ascii="Arial" w:hAnsi="Arial" w:cs="Arial"/>
+                <w:noProof/>
+                <w:webHidden/>
+                <w:sz w:val="24"/>
+                <w:szCs w:val="24"/>
+              </w:rPr>
+              <w:fldChar w:fldCharType="begin"/>
+            </w:r>
+            <w:r>
+              <w:rPr>
+                <w:rFonts w:ascii="Arial" w:hAnsi="Arial" w:cs="Arial"/>
+                <w:noProof/>
+                <w:webHidden/>
+                <w:sz w:val="24"/>
+                <w:szCs w:val="24"/>
+              </w:rPr>
+              <w:instrText xml:space="preserve"> PAGEREF _Toc496783295 \h </w:instrText>
+            </w:r>
+            <w:r>
+              <w:rPr>
+                <w:rFonts w:ascii="Arial" w:hAnsi="Arial" w:cs="Arial"/>
+                <w:noProof/>
+                <w:webHidden/>
+                <w:sz w:val="24"/>
+                <w:szCs w:val="24"/>
+              </w:rPr>
+            </w:r>
+            <w:r>
+              <w:rPr>
+                <w:rFonts w:ascii="Arial" w:hAnsi="Arial" w:cs="Arial"/>
+                <w:noProof/>
+                <w:webHidden/>
+                <w:sz w:val="24"/>
+                <w:szCs w:val="24"/>
+              </w:rPr>
+              <w:fldChar w:fldCharType="separate"/>
+            </w:r>
+            <w:r>
+              <w:rPr>
+                <w:rFonts w:ascii="Arial" w:hAnsi="Arial" w:cs="Arial"/>
+                <w:noProof/>
+                <w:webHidden/>
+                <w:sz w:val="24"/>
+                <w:szCs w:val="24"/>
+              </w:rPr>
+              <w:t>6</w:t>
+            </w:r>
+            <w:r>
+              <w:rPr>
+                <w:rFonts w:ascii="Arial" w:hAnsi="Arial" w:cs="Arial"/>
+                <w:noProof/>
+                <w:webHidden/>
+                <w:sz w:val="24"/>
+                <w:szCs w:val="24"/>
+              </w:rPr>
+              <w:fldChar w:fldCharType="end"/>
+            </w:r>
+          </w:hyperlink>
+        </w:p>
+        <w:p>
+          <w:pPr>
+            <w:pStyle w:val="TDC1"/>
+            <w:tabs>
+              <w:tab w:val="right" w:leader="dot" w:pos="8494"/>
+            </w:tabs>
+            <w:rPr>
+              <w:rFonts w:ascii="Arial" w:eastAsiaTheme="minorEastAsia" w:hAnsi="Arial" w:cs="Arial"/>
+              <w:noProof/>
+              <w:sz w:val="24"/>
+              <w:szCs w:val="24"/>
+              <w:lang w:eastAsia="ca-ES"/>
+            </w:rPr>
+          </w:pPr>
+          <w:hyperlink w:anchor="_Toc496783296" w:history="1">
+            <w:r>
+              <w:rPr>
+                <w:rStyle w:val="Hipervnculo"/>
+                <w:rFonts w:ascii="Arial" w:hAnsi="Arial" w:cs="Arial"/>
+                <w:noProof/>
+                <w:sz w:val="24"/>
+                <w:szCs w:val="24"/>
+              </w:rPr>
               <w:t>Históries d’usuari</w:t>
             </w:r>
             <w:r>
@@ -530,7 +618,7 @@
                 <w:sz w:val="24"/>
                 <w:szCs w:val="24"/>
               </w:rPr>
-              <w:instrText xml:space="preserve"> PAGEREF _Toc496782933 \h </w:instrText>
+              <w:instrText xml:space="preserve"> PAGEREF _Toc496783296 \h </w:instrText>
             </w:r>
             <w:r>
               <w:rPr>
@@ -559,7 +647,7 @@
                 <w:sz w:val="24"/>
                 <w:szCs w:val="24"/>
               </w:rPr>
-              <w:t>5</w:t>
+              <w:t>7</w:t>
             </w:r>
             <w:r>
               <w:rPr>
@@ -579,16 +667,15 @@
             <w:tabs>
               <w:tab w:val="right" w:leader="dot" w:pos="8494"/>
             </w:tabs>
-            <w:spacing w:line="360" w:lineRule="auto"/>
-            <w:jc w:val="both"/>
             <w:rPr>
-              <w:rFonts w:ascii="Arial" w:hAnsi="Arial" w:cs="Arial"/>
+              <w:rFonts w:ascii="Arial" w:eastAsiaTheme="minorEastAsia" w:hAnsi="Arial" w:cs="Arial"/>
               <w:noProof/>
               <w:sz w:val="24"/>
               <w:szCs w:val="24"/>
+              <w:lang w:eastAsia="ca-ES"/>
             </w:rPr>
           </w:pPr>
-          <w:hyperlink w:anchor="_Toc496782934" w:history="1">
+          <w:hyperlink w:anchor="_Toc496783297" w:history="1">
             <w:r>
               <w:rPr>
                 <w:rStyle w:val="Hipervnculo"/>
@@ -627,7 +714,7 @@
                 <w:sz w:val="24"/>
                 <w:szCs w:val="24"/>
               </w:rPr>
-              <w:instrText xml:space="preserve"> PAGEREF _Toc496782934 \h </w:instrText>
+              <w:instrText xml:space="preserve"> PAGEREF _Toc496783297 \h </w:instrText>
             </w:r>
             <w:r>
               <w:rPr>
@@ -656,7 +743,7 @@
                 <w:sz w:val="24"/>
                 <w:szCs w:val="24"/>
               </w:rPr>
-              <w:t>5</w:t>
+              <w:t>7</w:t>
             </w:r>
             <w:r>
               <w:rPr>
@@ -676,16 +763,15 @@
             <w:tabs>
               <w:tab w:val="right" w:leader="dot" w:pos="8494"/>
             </w:tabs>
-            <w:spacing w:line="360" w:lineRule="auto"/>
-            <w:jc w:val="both"/>
             <w:rPr>
-              <w:rFonts w:ascii="Arial" w:hAnsi="Arial" w:cs="Arial"/>
+              <w:rFonts w:ascii="Arial" w:eastAsiaTheme="minorEastAsia" w:hAnsi="Arial" w:cs="Arial"/>
               <w:noProof/>
               <w:sz w:val="24"/>
               <w:szCs w:val="24"/>
+              <w:lang w:eastAsia="ca-ES"/>
             </w:rPr>
           </w:pPr>
-          <w:hyperlink w:anchor="_Toc496782935" w:history="1">
+          <w:hyperlink w:anchor="_Toc496783298" w:history="1">
             <w:r>
               <w:rPr>
                 <w:rStyle w:val="Hipervnculo"/>
@@ -724,7 +810,7 @@
                 <w:sz w:val="24"/>
                 <w:szCs w:val="24"/>
               </w:rPr>
-              <w:instrText xml:space="preserve"> PAGEREF _Toc496782935 \h </w:instrText>
+              <w:instrText xml:space="preserve"> PAGEREF _Toc496783298 \h </w:instrText>
             </w:r>
             <w:r>
               <w:rPr>
@@ -753,7 +839,7 @@
                 <w:sz w:val="24"/>
                 <w:szCs w:val="24"/>
               </w:rPr>
-              <w:t>5</w:t>
+              <w:t>7</w:t>
             </w:r>
             <w:r>
               <w:rPr>
@@ -784,7 +870,6 @@
               <w:bCs/>
               <w:sz w:val="24"/>
               <w:szCs w:val="24"/>
-              <w:lang w:val="es-ES"/>
             </w:rPr>
             <w:fldChar w:fldCharType="end"/>
           </w:r>
@@ -793,12 +878,12 @@
     </w:sdt>
     <w:p>
       <w:pPr>
-        <w:spacing w:line="360" w:lineRule="auto"/>
-        <w:jc w:val="both"/>
-        <w:rPr>
-          <w:rFonts w:ascii="Arial" w:hAnsi="Arial" w:cs="Arial"/>
-          <w:sz w:val="24"/>
-          <w:szCs w:val="24"/>
+        <w:rPr>
+          <w:rFonts w:ascii="Arial" w:hAnsi="Arial" w:cs="Arial"/>
+          <w:b/>
+          <w:sz w:val="24"/>
+          <w:szCs w:val="24"/>
+          <w:u w:val="single"/>
         </w:rPr>
       </w:pPr>
       <w:r>
@@ -809,11 +894,371 @@
         </w:rPr>
         <w:br w:type="page"/>
       </w:r>
-      <w:bookmarkStart w:id="0" w:name="_GoBack"/>
+      <w:bookmarkStart w:id="0" w:name="_Toc496783293"/>
+      <w:r>
+        <w:rPr>
+          <w:rFonts w:ascii="Arial" w:hAnsi="Arial" w:cs="Arial"/>
+          <w:b/>
+          <w:sz w:val="24"/>
+          <w:szCs w:val="24"/>
+          <w:u w:val="single"/>
+        </w:rPr>
+        <w:lastRenderedPageBreak/>
+        <w:t>Anàlisi de requisits</w:t>
+      </w:r>
       <w:bookmarkEnd w:id="0"/>
     </w:p>
     <w:p>
       <w:pPr>
+        <w:pStyle w:val="Prrafodelista"/>
+        <w:numPr>
+          <w:ilvl w:val="0"/>
+          <w:numId w:val="2"/>
+        </w:numPr>
+        <w:jc w:val="both"/>
+        <w:rPr>
+          <w:rFonts w:ascii="Arial" w:hAnsi="Arial" w:cs="Arial"/>
+          <w:sz w:val="24"/>
+          <w:szCs w:val="24"/>
+          <w:lang w:eastAsia="de-DE"/>
+        </w:rPr>
+      </w:pPr>
+      <w:r>
+        <w:rPr>
+          <w:rFonts w:ascii="Arial" w:hAnsi="Arial" w:cs="Arial"/>
+          <w:sz w:val="24"/>
+          <w:szCs w:val="24"/>
+          <w:lang w:eastAsia="de-DE"/>
+        </w:rPr>
+        <w:t>Funcionals:</w:t>
+      </w:r>
+    </w:p>
+    <w:p>
+      <w:pPr>
+        <w:pStyle w:val="Prrafodelista"/>
+        <w:numPr>
+          <w:ilvl w:val="1"/>
+          <w:numId w:val="2"/>
+        </w:numPr>
+        <w:jc w:val="both"/>
+        <w:rPr>
+          <w:rFonts w:ascii="Arial" w:hAnsi="Arial" w:cs="Arial"/>
+          <w:sz w:val="24"/>
+          <w:szCs w:val="24"/>
+          <w:lang w:eastAsia="de-DE"/>
+        </w:rPr>
+      </w:pPr>
+      <w:r>
+        <w:rPr>
+          <w:rFonts w:ascii="Arial" w:hAnsi="Arial" w:cs="Arial"/>
+          <w:sz w:val="24"/>
+          <w:szCs w:val="24"/>
+          <w:lang w:eastAsia="de-DE"/>
+        </w:rPr>
+        <w:t>L’usuari podrà registrar-se i la i</w:t>
+      </w:r>
+      <w:r>
+        <w:rPr>
+          <w:rFonts w:ascii="Arial" w:hAnsi="Arial" w:cs="Arial"/>
+          <w:sz w:val="24"/>
+          <w:szCs w:val="24"/>
+          <w:lang w:eastAsia="de-DE"/>
+        </w:rPr>
+        <w:t xml:space="preserve">nscripció </w:t>
+      </w:r>
+      <w:r>
+        <w:rPr>
+          <w:rFonts w:ascii="Arial" w:hAnsi="Arial" w:cs="Arial"/>
+          <w:sz w:val="24"/>
+          <w:szCs w:val="24"/>
+          <w:lang w:eastAsia="de-DE"/>
+        </w:rPr>
+        <w:t xml:space="preserve">serà </w:t>
+      </w:r>
+      <w:r>
+        <w:rPr>
+          <w:rFonts w:ascii="Arial" w:hAnsi="Arial" w:cs="Arial"/>
+          <w:sz w:val="24"/>
+          <w:szCs w:val="24"/>
+          <w:lang w:eastAsia="de-DE"/>
+        </w:rPr>
+        <w:t>gratuïta</w:t>
+      </w:r>
+    </w:p>
+    <w:p>
+      <w:pPr>
+        <w:pStyle w:val="Prrafodelista"/>
+        <w:numPr>
+          <w:ilvl w:val="1"/>
+          <w:numId w:val="2"/>
+        </w:numPr>
+        <w:jc w:val="both"/>
+        <w:rPr>
+          <w:rFonts w:ascii="Arial" w:hAnsi="Arial" w:cs="Arial"/>
+          <w:sz w:val="24"/>
+          <w:szCs w:val="24"/>
+          <w:lang w:eastAsia="de-DE"/>
+        </w:rPr>
+      </w:pPr>
+      <w:r>
+        <w:rPr>
+          <w:rFonts w:ascii="Arial" w:hAnsi="Arial" w:cs="Arial"/>
+          <w:sz w:val="24"/>
+          <w:szCs w:val="24"/>
+          <w:lang w:eastAsia="de-DE"/>
+        </w:rPr>
+        <w:t>Catàleg ampli de sèries</w:t>
+      </w:r>
+      <w:r>
+        <w:rPr>
+          <w:rFonts w:ascii="Arial" w:hAnsi="Arial" w:cs="Arial"/>
+          <w:sz w:val="24"/>
+          <w:szCs w:val="24"/>
+          <w:lang w:eastAsia="de-DE"/>
+        </w:rPr>
+        <w:t xml:space="preserve"> que podrà veure l’usuari</w:t>
+      </w:r>
+    </w:p>
+    <w:p>
+      <w:pPr>
+        <w:pStyle w:val="Prrafodelista"/>
+        <w:numPr>
+          <w:ilvl w:val="1"/>
+          <w:numId w:val="2"/>
+        </w:numPr>
+        <w:jc w:val="both"/>
+        <w:rPr>
+          <w:rFonts w:ascii="Arial" w:hAnsi="Arial" w:cs="Arial"/>
+          <w:sz w:val="24"/>
+          <w:szCs w:val="24"/>
+          <w:lang w:eastAsia="de-DE"/>
+        </w:rPr>
+      </w:pPr>
+      <w:r>
+        <w:rPr>
+          <w:rFonts w:ascii="Arial" w:hAnsi="Arial" w:cs="Arial"/>
+          <w:sz w:val="24"/>
+          <w:szCs w:val="24"/>
+          <w:lang w:eastAsia="de-DE"/>
+        </w:rPr>
+        <w:t>L’usuari podrà veure detalls d’una sèrie</w:t>
+      </w:r>
+    </w:p>
+    <w:p>
+      <w:pPr>
+        <w:pStyle w:val="Prrafodelista"/>
+        <w:numPr>
+          <w:ilvl w:val="1"/>
+          <w:numId w:val="2"/>
+        </w:numPr>
+        <w:jc w:val="both"/>
+        <w:rPr>
+          <w:rFonts w:ascii="Arial" w:hAnsi="Arial" w:cs="Arial"/>
+          <w:sz w:val="24"/>
+          <w:szCs w:val="24"/>
+          <w:lang w:eastAsia="de-DE"/>
+        </w:rPr>
+      </w:pPr>
+      <w:r>
+        <w:rPr>
+          <w:rFonts w:ascii="Arial" w:hAnsi="Arial" w:cs="Arial"/>
+          <w:sz w:val="24"/>
+          <w:szCs w:val="24"/>
+          <w:lang w:eastAsia="de-DE"/>
+        </w:rPr>
+        <w:t>El sistema guardarà informació dels clients que usen el servei per a poder fer estadístiques</w:t>
+      </w:r>
+    </w:p>
+    <w:p>
+      <w:pPr>
+        <w:pStyle w:val="Prrafodelista"/>
+        <w:numPr>
+          <w:ilvl w:val="1"/>
+          <w:numId w:val="2"/>
+        </w:numPr>
+        <w:jc w:val="both"/>
+        <w:rPr>
+          <w:rFonts w:ascii="Arial" w:hAnsi="Arial" w:cs="Arial"/>
+          <w:sz w:val="24"/>
+          <w:szCs w:val="24"/>
+          <w:lang w:eastAsia="de-DE"/>
+        </w:rPr>
+      </w:pPr>
+      <w:r>
+        <w:rPr>
+          <w:rFonts w:ascii="Arial" w:hAnsi="Arial" w:cs="Arial"/>
+          <w:sz w:val="24"/>
+          <w:szCs w:val="24"/>
+          <w:lang w:eastAsia="de-DE"/>
+        </w:rPr>
+        <w:t>L’usuari podrà veure i valorar episodis</w:t>
+      </w:r>
+    </w:p>
+    <w:p>
+      <w:pPr>
+        <w:pStyle w:val="Prrafodelista"/>
+        <w:numPr>
+          <w:ilvl w:val="0"/>
+          <w:numId w:val="2"/>
+        </w:numPr>
+        <w:jc w:val="both"/>
+        <w:rPr>
+          <w:rFonts w:ascii="Arial" w:hAnsi="Arial" w:cs="Arial"/>
+          <w:sz w:val="24"/>
+          <w:szCs w:val="24"/>
+          <w:lang w:eastAsia="de-DE"/>
+        </w:rPr>
+      </w:pPr>
+      <w:r>
+        <w:rPr>
+          <w:rFonts w:ascii="Arial" w:hAnsi="Arial" w:cs="Arial"/>
+          <w:sz w:val="24"/>
+          <w:szCs w:val="24"/>
+          <w:lang w:eastAsia="de-DE"/>
+        </w:rPr>
+        <w:t>Usabilitat:</w:t>
+      </w:r>
+    </w:p>
+    <w:p>
+      <w:pPr>
+        <w:pStyle w:val="Prrafodelista"/>
+        <w:numPr>
+          <w:ilvl w:val="1"/>
+          <w:numId w:val="2"/>
+        </w:numPr>
+        <w:jc w:val="both"/>
+        <w:rPr>
+          <w:rFonts w:ascii="Arial" w:hAnsi="Arial" w:cs="Arial"/>
+          <w:sz w:val="24"/>
+          <w:szCs w:val="24"/>
+          <w:lang w:eastAsia="de-DE"/>
+        </w:rPr>
+      </w:pPr>
+      <w:r>
+        <w:rPr>
+          <w:rFonts w:ascii="Arial" w:hAnsi="Arial" w:cs="Arial"/>
+          <w:sz w:val="24"/>
+          <w:szCs w:val="24"/>
+          <w:lang w:eastAsia="de-DE"/>
+        </w:rPr>
+        <w:t>Només es pot veure un episodi a la vegada</w:t>
+      </w:r>
+    </w:p>
+    <w:p>
+      <w:pPr>
+        <w:pStyle w:val="Prrafodelista"/>
+        <w:numPr>
+          <w:ilvl w:val="1"/>
+          <w:numId w:val="2"/>
+        </w:numPr>
+        <w:jc w:val="both"/>
+        <w:rPr>
+          <w:rFonts w:ascii="Arial" w:hAnsi="Arial" w:cs="Arial"/>
+          <w:sz w:val="24"/>
+          <w:szCs w:val="24"/>
+          <w:lang w:eastAsia="de-DE"/>
+        </w:rPr>
+      </w:pPr>
+      <w:r>
+        <w:rPr>
+          <w:rFonts w:ascii="Arial" w:hAnsi="Arial" w:cs="Arial"/>
+          <w:sz w:val="24"/>
+          <w:szCs w:val="24"/>
+          <w:lang w:eastAsia="de-DE"/>
+        </w:rPr>
+        <w:t>Només es pot valorar l’episodi després de veure’l</w:t>
+      </w:r>
+    </w:p>
+    <w:p>
+      <w:pPr>
+        <w:pStyle w:val="Prrafodelista"/>
+        <w:numPr>
+          <w:ilvl w:val="0"/>
+          <w:numId w:val="2"/>
+        </w:numPr>
+        <w:jc w:val="both"/>
+        <w:rPr>
+          <w:rFonts w:ascii="Arial" w:hAnsi="Arial" w:cs="Arial"/>
+          <w:sz w:val="24"/>
+          <w:szCs w:val="24"/>
+          <w:lang w:eastAsia="de-DE"/>
+        </w:rPr>
+      </w:pPr>
+      <w:proofErr w:type="spellStart"/>
+      <w:r>
+        <w:rPr>
+          <w:rFonts w:ascii="Arial" w:hAnsi="Arial" w:cs="Arial"/>
+          <w:sz w:val="24"/>
+          <w:szCs w:val="24"/>
+          <w:lang w:eastAsia="de-DE"/>
+        </w:rPr>
+        <w:t>Suportabilitat</w:t>
+      </w:r>
+      <w:proofErr w:type="spellEnd"/>
+      <w:r>
+        <w:rPr>
+          <w:rFonts w:ascii="Arial" w:hAnsi="Arial" w:cs="Arial"/>
+          <w:sz w:val="24"/>
+          <w:szCs w:val="24"/>
+          <w:lang w:eastAsia="de-DE"/>
+        </w:rPr>
+        <w:t>:</w:t>
+      </w:r>
+    </w:p>
+    <w:p>
+      <w:pPr>
+        <w:pStyle w:val="Prrafodelista"/>
+        <w:numPr>
+          <w:ilvl w:val="1"/>
+          <w:numId w:val="2"/>
+        </w:numPr>
+        <w:jc w:val="both"/>
+        <w:rPr>
+          <w:rFonts w:ascii="Arial" w:hAnsi="Arial" w:cs="Arial"/>
+          <w:sz w:val="24"/>
+          <w:szCs w:val="24"/>
+          <w:lang w:eastAsia="de-DE"/>
+        </w:rPr>
+      </w:pPr>
+      <w:r>
+        <w:rPr>
+          <w:rFonts w:ascii="Arial" w:hAnsi="Arial" w:cs="Arial"/>
+          <w:sz w:val="24"/>
+          <w:szCs w:val="24"/>
+          <w:lang w:eastAsia="de-DE"/>
+        </w:rPr>
+        <w:t>La interfície de l’aplicació serà per consola</w:t>
+      </w:r>
+    </w:p>
+    <w:p>
+      <w:pPr>
+        <w:pStyle w:val="Prrafodelista"/>
+        <w:numPr>
+          <w:ilvl w:val="0"/>
+          <w:numId w:val="2"/>
+        </w:numPr>
+        <w:jc w:val="both"/>
+        <w:rPr>
+          <w:rFonts w:ascii="Arial" w:hAnsi="Arial" w:cs="Arial"/>
+          <w:sz w:val="24"/>
+          <w:szCs w:val="24"/>
+          <w:lang w:eastAsia="de-DE"/>
+        </w:rPr>
+      </w:pPr>
+      <w:bookmarkStart w:id="1" w:name="_GoBack"/>
+      <w:bookmarkEnd w:id="1"/>
+      <w:r>
+        <w:rPr>
+          <w:rFonts w:ascii="Arial" w:hAnsi="Arial" w:cs="Arial"/>
+          <w:sz w:val="24"/>
+          <w:szCs w:val="24"/>
+          <w:lang w:eastAsia="de-DE"/>
+        </w:rPr>
+        <w:br w:type="page"/>
+      </w:r>
+    </w:p>
+    <w:p>
+      <w:pPr>
         <w:pStyle w:val="Ttulo1"/>
         <w:spacing w:line="360" w:lineRule="auto"/>
         <w:ind w:firstLine="0"/>
@@ -821,52 +1266,21 @@
           <w:rFonts w:cs="Arial"/>
           <w:sz w:val="24"/>
           <w:u w:val="single"/>
-          <w:lang w:val="es-ES"/>
-        </w:rPr>
-      </w:pPr>
-      <w:bookmarkStart w:id="1" w:name="_Toc496782931"/>
+          <w:lang w:val="ca-ES"/>
+        </w:rPr>
+      </w:pPr>
+      <w:bookmarkStart w:id="2" w:name="_Toc496783294"/>
       <w:r>
         <w:rPr>
           <w:rFonts w:cs="Arial"/>
           <w:sz w:val="24"/>
           <w:u w:val="single"/>
-          <w:lang w:val="es-ES"/>
+          <w:lang w:val="ca-ES"/>
         </w:rPr>
         <w:lastRenderedPageBreak/>
-        <w:t xml:space="preserve">Diagrames de casos </w:t>
-      </w:r>
-      <w:proofErr w:type="spellStart"/>
-      <w:r>
-        <w:rPr>
-          <w:rFonts w:cs="Arial"/>
-          <w:sz w:val="24"/>
-          <w:u w:val="single"/>
-          <w:lang w:val="es-ES"/>
-        </w:rPr>
-        <w:t>d’ús</w:t>
-      </w:r>
-      <w:proofErr w:type="spellEnd"/>
-      <w:r>
-        <w:rPr>
-          <w:rFonts w:cs="Arial"/>
-          <w:sz w:val="24"/>
-          <w:u w:val="single"/>
-          <w:lang w:val="es-ES"/>
-        </w:rPr>
-        <w:t xml:space="preserve"> </w:t>
-      </w:r>
-      <w:proofErr w:type="spellStart"/>
-      <w:r>
-        <w:rPr>
-          <w:rFonts w:cs="Arial"/>
-          <w:sz w:val="24"/>
-          <w:u w:val="single"/>
-          <w:lang w:val="es-ES"/>
-        </w:rPr>
-        <w:t>textuals</w:t>
-      </w:r>
-      <w:bookmarkEnd w:id="1"/>
-      <w:proofErr w:type="spellEnd"/>
+        <w:t>Diagrames de casos d’ús textuals</w:t>
+      </w:r>
+      <w:bookmarkEnd w:id="2"/>
     </w:p>
     <w:p>
       <w:pPr>
@@ -876,7 +1290,6 @@
           <w:rFonts w:ascii="Arial" w:hAnsi="Arial" w:cs="Arial"/>
           <w:sz w:val="24"/>
           <w:szCs w:val="24"/>
-          <w:lang w:val="es-ES"/>
         </w:rPr>
       </w:pPr>
     </w:p>
@@ -888,15 +1301,13 @@
           <w:rFonts w:ascii="Arial" w:hAnsi="Arial" w:cs="Arial"/>
           <w:sz w:val="24"/>
           <w:szCs w:val="24"/>
-          <w:lang w:val="es-ES"/>
-        </w:rPr>
-      </w:pPr>
-      <w:r>
-        <w:rPr>
-          <w:rFonts w:ascii="Arial" w:hAnsi="Arial" w:cs="Arial"/>
-          <w:sz w:val="24"/>
-          <w:szCs w:val="24"/>
-          <w:lang w:val="es-ES"/>
+        </w:rPr>
+      </w:pPr>
+      <w:r>
+        <w:rPr>
+          <w:rFonts w:ascii="Arial" w:hAnsi="Arial" w:cs="Arial"/>
+          <w:sz w:val="24"/>
+          <w:szCs w:val="24"/>
         </w:rPr>
         <w:br w:type="page"/>
       </w:r>
@@ -910,29 +1321,21 @@
           <w:rFonts w:cs="Arial"/>
           <w:sz w:val="24"/>
           <w:u w:val="single"/>
-        </w:rPr>
-      </w:pPr>
-      <w:bookmarkStart w:id="2" w:name="_Toc496782932"/>
+          <w:lang w:val="ca-ES"/>
+        </w:rPr>
+      </w:pPr>
+      <w:bookmarkStart w:id="3" w:name="_Toc496783295"/>
       <w:r>
         <w:rPr>
           <w:rFonts w:cs="Arial"/>
           <w:sz w:val="24"/>
           <w:u w:val="single"/>
+          <w:lang w:val="ca-ES"/>
         </w:rPr>
         <w:lastRenderedPageBreak/>
-        <w:t xml:space="preserve">Model de </w:t>
-      </w:r>
-      <w:proofErr w:type="spellStart"/>
-      <w:r>
-        <w:rPr>
-          <w:rFonts w:cs="Arial"/>
-          <w:sz w:val="24"/>
-          <w:u w:val="single"/>
-        </w:rPr>
-        <w:t>domini</w:t>
-      </w:r>
-      <w:bookmarkEnd w:id="2"/>
-      <w:proofErr w:type="spellEnd"/>
+        <w:t>Model de domini</w:t>
+      </w:r>
+      <w:bookmarkEnd w:id="3"/>
     </w:p>
     <w:p>
       <w:pPr>
@@ -942,7 +1345,7 @@
           <w:rFonts w:ascii="Arial" w:hAnsi="Arial" w:cs="Arial"/>
           <w:sz w:val="24"/>
           <w:szCs w:val="24"/>
-          <w:lang w:val="en-US" w:eastAsia="de-DE"/>
+          <w:lang w:eastAsia="de-DE"/>
         </w:rPr>
       </w:pPr>
     </w:p>
@@ -974,15 +1377,17 @@
           <w:rFonts w:cs="Arial"/>
           <w:sz w:val="24"/>
           <w:u w:val="single"/>
-        </w:rPr>
-      </w:pPr>
-      <w:bookmarkStart w:id="3" w:name="_Toc496782933"/>
+          <w:lang w:val="ca-ES"/>
+        </w:rPr>
+      </w:pPr>
+      <w:bookmarkStart w:id="4" w:name="_Toc496783296"/>
       <w:proofErr w:type="spellStart"/>
       <w:r>
         <w:rPr>
           <w:rFonts w:cs="Arial"/>
           <w:sz w:val="24"/>
           <w:u w:val="single"/>
+          <w:lang w:val="ca-ES"/>
         </w:rPr>
         <w:lastRenderedPageBreak/>
         <w:t>Históries</w:t>
@@ -993,44 +1398,37 @@
           <w:rFonts w:cs="Arial"/>
           <w:sz w:val="24"/>
           <w:u w:val="single"/>
-        </w:rPr>
-        <w:t xml:space="preserve"> </w:t>
-      </w:r>
-      <w:proofErr w:type="spellStart"/>
-      <w:r>
-        <w:rPr>
-          <w:rFonts w:cs="Arial"/>
-          <w:sz w:val="24"/>
-          <w:u w:val="single"/>
-        </w:rPr>
-        <w:t>d’usuari</w:t>
-      </w:r>
-      <w:bookmarkEnd w:id="3"/>
-      <w:proofErr w:type="spellEnd"/>
-    </w:p>
-    <w:p>
-      <w:pPr>
-        <w:pStyle w:val="Ttulo2"/>
-        <w:spacing w:line="360" w:lineRule="auto"/>
-        <w:rPr>
-          <w:rFonts w:cs="Arial"/>
-          <w:sz w:val="24"/>
-          <w:szCs w:val="24"/>
-        </w:rPr>
-      </w:pPr>
-      <w:bookmarkStart w:id="4" w:name="_Toc496782934"/>
-      <w:r>
-        <w:rPr>
-          <w:rFonts w:cs="Arial"/>
-          <w:sz w:val="24"/>
-          <w:szCs w:val="24"/>
-        </w:rPr>
-        <w:t>Veure Episodi</w:t>
+          <w:lang w:val="ca-ES"/>
+        </w:rPr>
+        <w:t xml:space="preserve"> d’usuari</w:t>
       </w:r>
       <w:bookmarkEnd w:id="4"/>
     </w:p>
     <w:p>
       <w:pPr>
+        <w:pStyle w:val="Ttulo2"/>
+        <w:spacing w:line="360" w:lineRule="auto"/>
+        <w:rPr>
+          <w:rFonts w:cs="Arial"/>
+          <w:sz w:val="24"/>
+          <w:szCs w:val="24"/>
+          <w:lang w:val="ca-ES"/>
+        </w:rPr>
+      </w:pPr>
+      <w:bookmarkStart w:id="5" w:name="_Toc496783297"/>
+      <w:r>
+        <w:rPr>
+          <w:rFonts w:cs="Arial"/>
+          <w:sz w:val="24"/>
+          <w:szCs w:val="24"/>
+          <w:lang w:val="ca-ES"/>
+        </w:rPr>
+        <w:t>Veure Episodi</w:t>
+      </w:r>
+      <w:bookmarkEnd w:id="5"/>
+    </w:p>
+    <w:p>
+      <w:pPr>
         <w:spacing w:line="360" w:lineRule="auto"/>
         <w:jc w:val="both"/>
         <w:rPr>
@@ -1048,18 +1446,32 @@
           <w:rFonts w:cs="Arial"/>
           <w:sz w:val="24"/>
           <w:szCs w:val="24"/>
-        </w:rPr>
-      </w:pPr>
-      <w:bookmarkStart w:id="5" w:name="_Toc496782935"/>
+          <w:lang w:val="ca-ES"/>
+        </w:rPr>
+      </w:pPr>
+      <w:bookmarkStart w:id="6" w:name="_Toc496783298"/>
       <w:r>
         <w:rPr>
           <w:rFonts w:cs="Arial"/>
           <w:sz w:val="24"/>
           <w:szCs w:val="24"/>
+          <w:lang w:val="ca-ES"/>
         </w:rPr>
         <w:t>Valorar Episodi</w:t>
       </w:r>
-      <w:bookmarkEnd w:id="5"/>
+      <w:bookmarkEnd w:id="6"/>
+    </w:p>
+    <w:p>
+      <w:pPr>
+        <w:pStyle w:val="Ttulo2"/>
+        <w:spacing w:line="360" w:lineRule="auto"/>
+        <w:rPr>
+          <w:rFonts w:cs="Arial"/>
+          <w:sz w:val="24"/>
+          <w:szCs w:val="24"/>
+          <w:lang w:val="ca-ES"/>
+        </w:rPr>
+      </w:pPr>
     </w:p>
     <w:sectPr>
       <w:pgSz w:w="11906" w:h="16838"/>
@@ -1069,6 +1481,243 @@
     </w:sectPr>
   </w:body>
 </w:document>
+</file>
+
+<file path=word/numbering.xml><?xml version="1.0" encoding="utf-8"?>
+<w:numbering xmlns:wpc="http://schemas.microsoft.com/office/word/2010/wordprocessingCanvas" xmlns:mc="http://schemas.openxmlformats.org/markup-compatibility/2006" xmlns:o="urn:schemas-microsoft-com:office:office" xmlns:r="http://schemas.openxmlformats.org/officeDocument/2006/relationships" xmlns:m="http://schemas.openxmlformats.org/officeDocument/2006/math" xmlns:v="urn:schemas-microsoft-com:vml" xmlns:wp14="http://schemas.microsoft.com/office/word/2010/wordprocessingDrawing" xmlns:wp="http://schemas.openxmlformats.org/drawingml/2006/wordprocessingDrawing" xmlns:w10="urn:schemas-microsoft-com:office:word" xmlns:w="http://schemas.openxmlformats.org/wordprocessingml/2006/main" xmlns:w14="http://schemas.microsoft.com/office/word/2010/wordml" xmlns:wpg="http://schemas.microsoft.com/office/word/2010/wordprocessingGroup" xmlns:wpi="http://schemas.microsoft.com/office/word/2010/wordprocessingInk" xmlns:wne="http://schemas.microsoft.com/office/word/2006/wordml" xmlns:wps="http://schemas.microsoft.com/office/word/2010/wordprocessingShape" mc:Ignorable="w14 wp14">
+  <w:abstractNum w:abstractNumId="0">
+    <w:nsid w:val="563C0FA9"/>
+    <w:multiLevelType w:val="hybridMultilevel"/>
+    <w:tmpl w:val="E938A8E6"/>
+    <w:lvl w:ilvl="0" w:tplc="04030001">
+      <w:start w:val="1"/>
+      <w:numFmt w:val="bullet"/>
+      <w:lvlText w:val=""/>
+      <w:lvlJc w:val="left"/>
+      <w:pPr>
+        <w:ind w:left="720" w:hanging="360"/>
+      </w:pPr>
+      <w:rPr>
+        <w:rFonts w:ascii="Symbol" w:hAnsi="Symbol" w:hint="default"/>
+      </w:rPr>
+    </w:lvl>
+    <w:lvl w:ilvl="1" w:tplc="04030003">
+      <w:start w:val="1"/>
+      <w:numFmt w:val="bullet"/>
+      <w:lvlText w:val="o"/>
+      <w:lvlJc w:val="left"/>
+      <w:pPr>
+        <w:ind w:left="1440" w:hanging="360"/>
+      </w:pPr>
+      <w:rPr>
+        <w:rFonts w:ascii="Courier New" w:hAnsi="Courier New" w:cs="Courier New" w:hint="default"/>
+      </w:rPr>
+    </w:lvl>
+    <w:lvl w:ilvl="2" w:tplc="04030005" w:tentative="1">
+      <w:start w:val="1"/>
+      <w:numFmt w:val="bullet"/>
+      <w:lvlText w:val=""/>
+      <w:lvlJc w:val="left"/>
+      <w:pPr>
+        <w:ind w:left="2160" w:hanging="360"/>
+      </w:pPr>
+      <w:rPr>
+        <w:rFonts w:ascii="Wingdings" w:hAnsi="Wingdings" w:hint="default"/>
+      </w:rPr>
+    </w:lvl>
+    <w:lvl w:ilvl="3" w:tplc="04030001" w:tentative="1">
+      <w:start w:val="1"/>
+      <w:numFmt w:val="bullet"/>
+      <w:lvlText w:val=""/>
+      <w:lvlJc w:val="left"/>
+      <w:pPr>
+        <w:ind w:left="2880" w:hanging="360"/>
+      </w:pPr>
+      <w:rPr>
+        <w:rFonts w:ascii="Symbol" w:hAnsi="Symbol" w:hint="default"/>
+      </w:rPr>
+    </w:lvl>
+    <w:lvl w:ilvl="4" w:tplc="04030003" w:tentative="1">
+      <w:start w:val="1"/>
+      <w:numFmt w:val="bullet"/>
+      <w:lvlText w:val="o"/>
+      <w:lvlJc w:val="left"/>
+      <w:pPr>
+        <w:ind w:left="3600" w:hanging="360"/>
+      </w:pPr>
+      <w:rPr>
+        <w:rFonts w:ascii="Courier New" w:hAnsi="Courier New" w:cs="Courier New" w:hint="default"/>
+      </w:rPr>
+    </w:lvl>
+    <w:lvl w:ilvl="5" w:tplc="04030005" w:tentative="1">
+      <w:start w:val="1"/>
+      <w:numFmt w:val="bullet"/>
+      <w:lvlText w:val=""/>
+      <w:lvlJc w:val="left"/>
+      <w:pPr>
+        <w:ind w:left="4320" w:hanging="360"/>
+      </w:pPr>
+      <w:rPr>
+        <w:rFonts w:ascii="Wingdings" w:hAnsi="Wingdings" w:hint="default"/>
+      </w:rPr>
+    </w:lvl>
+    <w:lvl w:ilvl="6" w:tplc="04030001" w:tentative="1">
+      <w:start w:val="1"/>
+      <w:numFmt w:val="bullet"/>
+      <w:lvlText w:val=""/>
+      <w:lvlJc w:val="left"/>
+      <w:pPr>
+        <w:ind w:left="5040" w:hanging="360"/>
+      </w:pPr>
+      <w:rPr>
+        <w:rFonts w:ascii="Symbol" w:hAnsi="Symbol" w:hint="default"/>
+      </w:rPr>
+    </w:lvl>
+    <w:lvl w:ilvl="7" w:tplc="04030003" w:tentative="1">
+      <w:start w:val="1"/>
+      <w:numFmt w:val="bullet"/>
+      <w:lvlText w:val="o"/>
+      <w:lvlJc w:val="left"/>
+      <w:pPr>
+        <w:ind w:left="5760" w:hanging="360"/>
+      </w:pPr>
+      <w:rPr>
+        <w:rFonts w:ascii="Courier New" w:hAnsi="Courier New" w:cs="Courier New" w:hint="default"/>
+      </w:rPr>
+    </w:lvl>
+    <w:lvl w:ilvl="8" w:tplc="04030005" w:tentative="1">
+      <w:start w:val="1"/>
+      <w:numFmt w:val="bullet"/>
+      <w:lvlText w:val=""/>
+      <w:lvlJc w:val="left"/>
+      <w:pPr>
+        <w:ind w:left="6480" w:hanging="360"/>
+      </w:pPr>
+      <w:rPr>
+        <w:rFonts w:ascii="Wingdings" w:hAnsi="Wingdings" w:hint="default"/>
+      </w:rPr>
+    </w:lvl>
+  </w:abstractNum>
+  <w:abstractNum w:abstractNumId="1">
+    <w:nsid w:val="5FE814A6"/>
+    <w:multiLevelType w:val="hybridMultilevel"/>
+    <w:tmpl w:val="BEE023B0"/>
+    <w:lvl w:ilvl="0" w:tplc="04030001">
+      <w:start w:val="1"/>
+      <w:numFmt w:val="bullet"/>
+      <w:lvlText w:val=""/>
+      <w:lvlJc w:val="left"/>
+      <w:pPr>
+        <w:ind w:left="3600" w:hanging="360"/>
+      </w:pPr>
+      <w:rPr>
+        <w:rFonts w:ascii="Symbol" w:hAnsi="Symbol" w:hint="default"/>
+      </w:rPr>
+    </w:lvl>
+    <w:lvl w:ilvl="1" w:tplc="04030003" w:tentative="1">
+      <w:start w:val="1"/>
+      <w:numFmt w:val="bullet"/>
+      <w:lvlText w:val="o"/>
+      <w:lvlJc w:val="left"/>
+      <w:pPr>
+        <w:ind w:left="4320" w:hanging="360"/>
+      </w:pPr>
+      <w:rPr>
+        <w:rFonts w:ascii="Courier New" w:hAnsi="Courier New" w:cs="Courier New" w:hint="default"/>
+      </w:rPr>
+    </w:lvl>
+    <w:lvl w:ilvl="2" w:tplc="04030005" w:tentative="1">
+      <w:start w:val="1"/>
+      <w:numFmt w:val="bullet"/>
+      <w:lvlText w:val=""/>
+      <w:lvlJc w:val="left"/>
+      <w:pPr>
+        <w:ind w:left="5040" w:hanging="360"/>
+      </w:pPr>
+      <w:rPr>
+        <w:rFonts w:ascii="Wingdings" w:hAnsi="Wingdings" w:hint="default"/>
+      </w:rPr>
+    </w:lvl>
+    <w:lvl w:ilvl="3" w:tplc="04030001" w:tentative="1">
+      <w:start w:val="1"/>
+      <w:numFmt w:val="bullet"/>
+      <w:lvlText w:val=""/>
+      <w:lvlJc w:val="left"/>
+      <w:pPr>
+        <w:ind w:left="5760" w:hanging="360"/>
+      </w:pPr>
+      <w:rPr>
+        <w:rFonts w:ascii="Symbol" w:hAnsi="Symbol" w:hint="default"/>
+      </w:rPr>
+    </w:lvl>
+    <w:lvl w:ilvl="4" w:tplc="04030003" w:tentative="1">
+      <w:start w:val="1"/>
+      <w:numFmt w:val="bullet"/>
+      <w:lvlText w:val="o"/>
+      <w:lvlJc w:val="left"/>
+      <w:pPr>
+        <w:ind w:left="6480" w:hanging="360"/>
+      </w:pPr>
+      <w:rPr>
+        <w:rFonts w:ascii="Courier New" w:hAnsi="Courier New" w:cs="Courier New" w:hint="default"/>
+      </w:rPr>
+    </w:lvl>
+    <w:lvl w:ilvl="5" w:tplc="04030005" w:tentative="1">
+      <w:start w:val="1"/>
+      <w:numFmt w:val="bullet"/>
+      <w:lvlText w:val=""/>
+      <w:lvlJc w:val="left"/>
+      <w:pPr>
+        <w:ind w:left="7200" w:hanging="360"/>
+      </w:pPr>
+      <w:rPr>
+        <w:rFonts w:ascii="Wingdings" w:hAnsi="Wingdings" w:hint="default"/>
+      </w:rPr>
+    </w:lvl>
+    <w:lvl w:ilvl="6" w:tplc="04030001" w:tentative="1">
+      <w:start w:val="1"/>
+      <w:numFmt w:val="bullet"/>
+      <w:lvlText w:val=""/>
+      <w:lvlJc w:val="left"/>
+      <w:pPr>
+        <w:ind w:left="7920" w:hanging="360"/>
+      </w:pPr>
+      <w:rPr>
+        <w:rFonts w:ascii="Symbol" w:hAnsi="Symbol" w:hint="default"/>
+      </w:rPr>
+    </w:lvl>
+    <w:lvl w:ilvl="7" w:tplc="04030003" w:tentative="1">
+      <w:start w:val="1"/>
+      <w:numFmt w:val="bullet"/>
+      <w:lvlText w:val="o"/>
+      <w:lvlJc w:val="left"/>
+      <w:pPr>
+        <w:ind w:left="8640" w:hanging="360"/>
+      </w:pPr>
+      <w:rPr>
+        <w:rFonts w:ascii="Courier New" w:hAnsi="Courier New" w:cs="Courier New" w:hint="default"/>
+      </w:rPr>
+    </w:lvl>
+    <w:lvl w:ilvl="8" w:tplc="04030005" w:tentative="1">
+      <w:start w:val="1"/>
+      <w:numFmt w:val="bullet"/>
+      <w:lvlText w:val=""/>
+      <w:lvlJc w:val="left"/>
+      <w:pPr>
+        <w:ind w:left="9360" w:hanging="360"/>
+      </w:pPr>
+      <w:rPr>
+        <w:rFonts w:ascii="Wingdings" w:hAnsi="Wingdings" w:hint="default"/>
+      </w:rPr>
+    </w:lvl>
+  </w:abstractNum>
+  <w:num w:numId="1">
+    <w:abstractNumId w:val="1"/>
+  </w:num>
+  <w:num w:numId="2">
+    <w:abstractNumId w:val="0"/>
+  </w:num>
+</w:numbering>
 </file>
 
 <file path=word/styles.xml><?xml version="1.0" encoding="utf-8"?>
@@ -1611,6 +2260,17 @@
       <w:u w:val="single"/>
     </w:rPr>
   </w:style>
+  <w:style w:type="paragraph" w:styleId="Prrafodelista">
+    <w:name w:val="List Paragraph"/>
+    <w:basedOn w:val="Normal"/>
+    <w:uiPriority w:val="34"/>
+    <w:qFormat/>
+    <w:rsid w:val="00B63592"/>
+    <w:pPr>
+      <w:ind w:left="720"/>
+      <w:contextualSpacing/>
+    </w:pPr>
+  </w:style>
 </w:styles>
 </file>
 
@@ -2153,6 +2813,17 @@
       <w:color w:val="0000FF" w:themeColor="hyperlink"/>
       <w:u w:val="single"/>
     </w:rPr>
+  </w:style>
+  <w:style w:type="paragraph" w:styleId="Prrafodelista">
+    <w:name w:val="List Paragraph"/>
+    <w:basedOn w:val="Normal"/>
+    <w:uiPriority w:val="34"/>
+    <w:qFormat/>
+    <w:rsid w:val="00B63592"/>
+    <w:pPr>
+      <w:ind w:left="720"/>
+      <w:contextualSpacing/>
+    </w:pPr>
   </w:style>
 </w:styles>
 </file>
@@ -2447,7 +3118,7 @@
 </file>
 
 <file path=customXml/itemProps1.xml><?xml version="1.0" encoding="utf-8"?>
-<ds:datastoreItem xmlns:ds="http://schemas.openxmlformats.org/officeDocument/2006/customXml" ds:itemID="{D7E73792-1591-4998-ADFD-F135D45DBB90}">
+<ds:datastoreItem xmlns:ds="http://schemas.openxmlformats.org/officeDocument/2006/customXml" ds:itemID="{CA6D9D6A-9B59-4229-865A-C9601711D6C2}">
   <ds:schemaRefs>
     <ds:schemaRef ds:uri="http://schemas.openxmlformats.org/officeDocument/2006/bibliography"/>
   </ds:schemaRefs>

</xml_diff>

<commit_message>
Codigo del model de domini hecho con @Kanales
</commit_message>
<xml_diff>
--- a/Lliurament 1a.docx
+++ b/Lliurament 1a.docx
@@ -1245,8 +1245,6 @@
           <w:lang w:eastAsia="de-DE"/>
         </w:rPr>
       </w:pPr>
-      <w:bookmarkStart w:id="1" w:name="_GoBack"/>
-      <w:bookmarkEnd w:id="1"/>
       <w:r>
         <w:rPr>
           <w:rFonts w:ascii="Arial" w:hAnsi="Arial" w:cs="Arial"/>
@@ -1269,7 +1267,7 @@
           <w:lang w:val="ca-ES"/>
         </w:rPr>
       </w:pPr>
-      <w:bookmarkStart w:id="2" w:name="_Toc496783294"/>
+      <w:bookmarkStart w:id="1" w:name="_Toc496783294"/>
       <w:r>
         <w:rPr>
           <w:rFonts w:cs="Arial"/>
@@ -1280,7 +1278,7 @@
         <w:lastRenderedPageBreak/>
         <w:t>Diagrames de casos d’ús textuals</w:t>
       </w:r>
-      <w:bookmarkEnd w:id="2"/>
+      <w:bookmarkEnd w:id="1"/>
     </w:p>
     <w:p>
       <w:pPr>
@@ -1324,7 +1322,7 @@
           <w:lang w:val="ca-ES"/>
         </w:rPr>
       </w:pPr>
-      <w:bookmarkStart w:id="3" w:name="_Toc496783295"/>
+      <w:bookmarkStart w:id="2" w:name="_Toc496783295"/>
       <w:r>
         <w:rPr>
           <w:rFonts w:cs="Arial"/>
@@ -1335,7 +1333,7 @@
         <w:lastRenderedPageBreak/>
         <w:t>Model de domini</w:t>
       </w:r>
-      <w:bookmarkEnd w:id="3"/>
+      <w:bookmarkEnd w:id="2"/>
     </w:p>
     <w:p>
       <w:pPr>
@@ -1348,6 +1346,728 @@
           <w:lang w:eastAsia="de-DE"/>
         </w:rPr>
       </w:pPr>
+      <w:r>
+        <w:rPr>
+          <w:rFonts w:ascii="Arial" w:hAnsi="Arial" w:cs="Arial"/>
+          <w:sz w:val="24"/>
+          <w:szCs w:val="24"/>
+          <w:lang w:eastAsia="de-DE"/>
+        </w:rPr>
+        <w:t>@</w:t>
+      </w:r>
+      <w:proofErr w:type="spellStart"/>
+      <w:r>
+        <w:rPr>
+          <w:rFonts w:ascii="Arial" w:hAnsi="Arial" w:cs="Arial"/>
+          <w:sz w:val="24"/>
+          <w:szCs w:val="24"/>
+          <w:lang w:eastAsia="de-DE"/>
+        </w:rPr>
+        <w:t>startuml</w:t>
+      </w:r>
+      <w:proofErr w:type="spellEnd"/>
+    </w:p>
+    <w:p>
+      <w:pPr>
+        <w:spacing w:line="360" w:lineRule="auto"/>
+        <w:jc w:val="both"/>
+        <w:rPr>
+          <w:rFonts w:ascii="Arial" w:hAnsi="Arial" w:cs="Arial"/>
+          <w:sz w:val="24"/>
+          <w:szCs w:val="24"/>
+          <w:lang w:eastAsia="de-DE"/>
+        </w:rPr>
+      </w:pPr>
+    </w:p>
+    <w:p>
+      <w:pPr>
+        <w:spacing w:line="360" w:lineRule="auto"/>
+        <w:jc w:val="both"/>
+        <w:rPr>
+          <w:rFonts w:ascii="Arial" w:hAnsi="Arial" w:cs="Arial"/>
+          <w:sz w:val="24"/>
+          <w:szCs w:val="24"/>
+          <w:lang w:eastAsia="de-DE"/>
+        </w:rPr>
+      </w:pPr>
+      <w:proofErr w:type="spellStart"/>
+      <w:r>
+        <w:rPr>
+          <w:rFonts w:ascii="Arial" w:hAnsi="Arial" w:cs="Arial"/>
+          <w:sz w:val="24"/>
+          <w:szCs w:val="24"/>
+          <w:lang w:eastAsia="de-DE"/>
+        </w:rPr>
+        <w:t>Totseries</w:t>
+      </w:r>
+      <w:proofErr w:type="spellEnd"/>
+      <w:r>
+        <w:rPr>
+          <w:rFonts w:ascii="Arial" w:hAnsi="Arial" w:cs="Arial"/>
+          <w:sz w:val="24"/>
+          <w:szCs w:val="24"/>
+          <w:lang w:eastAsia="de-DE"/>
+        </w:rPr>
+        <w:t xml:space="preserve"> "1"-- "1" </w:t>
+      </w:r>
+      <w:proofErr w:type="spellStart"/>
+      <w:r>
+        <w:rPr>
+          <w:rFonts w:ascii="Arial" w:hAnsi="Arial" w:cs="Arial"/>
+          <w:sz w:val="24"/>
+          <w:szCs w:val="24"/>
+          <w:lang w:eastAsia="de-DE"/>
+        </w:rPr>
+        <w:t>CatàlegDeSèries</w:t>
+      </w:r>
+      <w:proofErr w:type="spellEnd"/>
+      <w:r>
+        <w:rPr>
+          <w:rFonts w:ascii="Arial" w:hAnsi="Arial" w:cs="Arial"/>
+          <w:sz w:val="24"/>
+          <w:szCs w:val="24"/>
+          <w:lang w:eastAsia="de-DE"/>
+        </w:rPr>
+        <w:t xml:space="preserve"> : té</w:t>
+      </w:r>
+    </w:p>
+    <w:p>
+      <w:pPr>
+        <w:spacing w:line="360" w:lineRule="auto"/>
+        <w:jc w:val="both"/>
+        <w:rPr>
+          <w:rFonts w:ascii="Arial" w:hAnsi="Arial" w:cs="Arial"/>
+          <w:sz w:val="24"/>
+          <w:szCs w:val="24"/>
+          <w:lang w:eastAsia="de-DE"/>
+        </w:rPr>
+      </w:pPr>
+      <w:proofErr w:type="spellStart"/>
+      <w:r>
+        <w:rPr>
+          <w:rFonts w:ascii="Arial" w:hAnsi="Arial" w:cs="Arial"/>
+          <w:sz w:val="24"/>
+          <w:szCs w:val="24"/>
+          <w:lang w:eastAsia="de-DE"/>
+        </w:rPr>
+        <w:t>CatàlegDeSèries</w:t>
+      </w:r>
+      <w:proofErr w:type="spellEnd"/>
+      <w:r>
+        <w:rPr>
+          <w:rFonts w:ascii="Arial" w:hAnsi="Arial" w:cs="Arial"/>
+          <w:sz w:val="24"/>
+          <w:szCs w:val="24"/>
+          <w:lang w:eastAsia="de-DE"/>
+        </w:rPr>
+        <w:t xml:space="preserve"> "1" *-</w:t>
+      </w:r>
+      <w:proofErr w:type="spellStart"/>
+      <w:r>
+        <w:rPr>
+          <w:rFonts w:ascii="Arial" w:hAnsi="Arial" w:cs="Arial"/>
+          <w:sz w:val="24"/>
+          <w:szCs w:val="24"/>
+          <w:lang w:eastAsia="de-DE"/>
+        </w:rPr>
+        <w:t>down</w:t>
+      </w:r>
+      <w:proofErr w:type="spellEnd"/>
+      <w:r>
+        <w:rPr>
+          <w:rFonts w:ascii="Arial" w:hAnsi="Arial" w:cs="Arial"/>
+          <w:sz w:val="24"/>
+          <w:szCs w:val="24"/>
+          <w:lang w:eastAsia="de-DE"/>
+        </w:rPr>
+        <w:t>- "1..*" Sèrie : té</w:t>
+      </w:r>
+    </w:p>
+    <w:p>
+      <w:pPr>
+        <w:spacing w:line="360" w:lineRule="auto"/>
+        <w:jc w:val="both"/>
+        <w:rPr>
+          <w:rFonts w:ascii="Arial" w:hAnsi="Arial" w:cs="Arial"/>
+          <w:sz w:val="24"/>
+          <w:szCs w:val="24"/>
+          <w:lang w:eastAsia="de-DE"/>
+        </w:rPr>
+      </w:pPr>
+      <w:r>
+        <w:rPr>
+          <w:rFonts w:ascii="Arial" w:hAnsi="Arial" w:cs="Arial"/>
+          <w:sz w:val="24"/>
+          <w:szCs w:val="24"/>
+          <w:lang w:eastAsia="de-DE"/>
+        </w:rPr>
+        <w:t>Sèrie "1" *-- "1..*" Temporades : té</w:t>
+      </w:r>
+    </w:p>
+    <w:p>
+      <w:pPr>
+        <w:spacing w:line="360" w:lineRule="auto"/>
+        <w:jc w:val="both"/>
+        <w:rPr>
+          <w:rFonts w:ascii="Arial" w:hAnsi="Arial" w:cs="Arial"/>
+          <w:sz w:val="24"/>
+          <w:szCs w:val="24"/>
+          <w:lang w:eastAsia="de-DE"/>
+        </w:rPr>
+      </w:pPr>
+      <w:r>
+        <w:rPr>
+          <w:rFonts w:ascii="Arial" w:hAnsi="Arial" w:cs="Arial"/>
+          <w:sz w:val="24"/>
+          <w:szCs w:val="24"/>
+          <w:lang w:eastAsia="de-DE"/>
+        </w:rPr>
+        <w:t>Temporades "1" *-- "1..*" Episodi : té</w:t>
+      </w:r>
+    </w:p>
+    <w:p>
+      <w:pPr>
+        <w:spacing w:line="360" w:lineRule="auto"/>
+        <w:jc w:val="both"/>
+        <w:rPr>
+          <w:rFonts w:ascii="Arial" w:hAnsi="Arial" w:cs="Arial"/>
+          <w:sz w:val="24"/>
+          <w:szCs w:val="24"/>
+          <w:lang w:eastAsia="de-DE"/>
+        </w:rPr>
+      </w:pPr>
+      <w:proofErr w:type="spellStart"/>
+      <w:r>
+        <w:rPr>
+          <w:rFonts w:ascii="Arial" w:hAnsi="Arial" w:cs="Arial"/>
+          <w:sz w:val="24"/>
+          <w:szCs w:val="24"/>
+          <w:lang w:eastAsia="de-DE"/>
+        </w:rPr>
+        <w:t>Totseries</w:t>
+      </w:r>
+      <w:proofErr w:type="spellEnd"/>
+      <w:r>
+        <w:rPr>
+          <w:rFonts w:ascii="Arial" w:hAnsi="Arial" w:cs="Arial"/>
+          <w:sz w:val="24"/>
+          <w:szCs w:val="24"/>
+          <w:lang w:eastAsia="de-DE"/>
+        </w:rPr>
+        <w:t xml:space="preserve"> "1" -</w:t>
+      </w:r>
+      <w:proofErr w:type="spellStart"/>
+      <w:r>
+        <w:rPr>
+          <w:rFonts w:ascii="Arial" w:hAnsi="Arial" w:cs="Arial"/>
+          <w:sz w:val="24"/>
+          <w:szCs w:val="24"/>
+          <w:lang w:eastAsia="de-DE"/>
+        </w:rPr>
+        <w:t>right</w:t>
+      </w:r>
+      <w:proofErr w:type="spellEnd"/>
+      <w:r>
+        <w:rPr>
+          <w:rFonts w:ascii="Arial" w:hAnsi="Arial" w:cs="Arial"/>
+          <w:sz w:val="24"/>
+          <w:szCs w:val="24"/>
+          <w:lang w:eastAsia="de-DE"/>
+        </w:rPr>
+        <w:t xml:space="preserve">- "*" Client: té </w:t>
+      </w:r>
+    </w:p>
+    <w:p>
+      <w:pPr>
+        <w:spacing w:line="360" w:lineRule="auto"/>
+        <w:jc w:val="both"/>
+        <w:rPr>
+          <w:rFonts w:ascii="Arial" w:hAnsi="Arial" w:cs="Arial"/>
+          <w:sz w:val="24"/>
+          <w:szCs w:val="24"/>
+          <w:lang w:eastAsia="de-DE"/>
+        </w:rPr>
+      </w:pPr>
+      <w:r>
+        <w:rPr>
+          <w:rFonts w:ascii="Arial" w:hAnsi="Arial" w:cs="Arial"/>
+          <w:sz w:val="24"/>
+          <w:szCs w:val="24"/>
+          <w:lang w:eastAsia="de-DE"/>
+        </w:rPr>
+        <w:t xml:space="preserve">Client "1" -- "1" </w:t>
+      </w:r>
+      <w:proofErr w:type="spellStart"/>
+      <w:r>
+        <w:rPr>
+          <w:rFonts w:ascii="Arial" w:hAnsi="Arial" w:cs="Arial"/>
+          <w:sz w:val="24"/>
+          <w:szCs w:val="24"/>
+          <w:lang w:eastAsia="de-DE"/>
+        </w:rPr>
+        <w:t>CatàlegDeSèries</w:t>
+      </w:r>
+      <w:proofErr w:type="spellEnd"/>
+      <w:r>
+        <w:rPr>
+          <w:rFonts w:ascii="Arial" w:hAnsi="Arial" w:cs="Arial"/>
+          <w:sz w:val="24"/>
+          <w:szCs w:val="24"/>
+          <w:lang w:eastAsia="de-DE"/>
+        </w:rPr>
+        <w:t>: veu</w:t>
+      </w:r>
+    </w:p>
+    <w:p>
+      <w:pPr>
+        <w:spacing w:line="360" w:lineRule="auto"/>
+        <w:jc w:val="both"/>
+        <w:rPr>
+          <w:rFonts w:ascii="Arial" w:hAnsi="Arial" w:cs="Arial"/>
+          <w:sz w:val="24"/>
+          <w:szCs w:val="24"/>
+          <w:lang w:eastAsia="de-DE"/>
+        </w:rPr>
+      </w:pPr>
+      <w:r>
+        <w:rPr>
+          <w:rFonts w:ascii="Arial" w:hAnsi="Arial" w:cs="Arial"/>
+          <w:sz w:val="24"/>
+          <w:szCs w:val="24"/>
+          <w:lang w:eastAsia="de-DE"/>
+        </w:rPr>
+        <w:t xml:space="preserve">Client &lt;|-- </w:t>
+      </w:r>
+      <w:proofErr w:type="spellStart"/>
+      <w:r>
+        <w:rPr>
+          <w:rFonts w:ascii="Arial" w:hAnsi="Arial" w:cs="Arial"/>
+          <w:sz w:val="24"/>
+          <w:szCs w:val="24"/>
+          <w:lang w:eastAsia="de-DE"/>
+        </w:rPr>
+        <w:t>ClientRegistrat</w:t>
+      </w:r>
+      <w:proofErr w:type="spellEnd"/>
+    </w:p>
+    <w:p>
+      <w:pPr>
+        <w:spacing w:line="360" w:lineRule="auto"/>
+        <w:jc w:val="both"/>
+        <w:rPr>
+          <w:rFonts w:ascii="Arial" w:hAnsi="Arial" w:cs="Arial"/>
+          <w:sz w:val="24"/>
+          <w:szCs w:val="24"/>
+          <w:lang w:eastAsia="de-DE"/>
+        </w:rPr>
+      </w:pPr>
+      <w:proofErr w:type="spellStart"/>
+      <w:r>
+        <w:rPr>
+          <w:rFonts w:ascii="Arial" w:hAnsi="Arial" w:cs="Arial"/>
+          <w:sz w:val="24"/>
+          <w:szCs w:val="24"/>
+          <w:lang w:eastAsia="de-DE"/>
+        </w:rPr>
+        <w:t>ClientRegistrat</w:t>
+      </w:r>
+      <w:proofErr w:type="spellEnd"/>
+      <w:r>
+        <w:rPr>
+          <w:rFonts w:ascii="Arial" w:hAnsi="Arial" w:cs="Arial"/>
+          <w:sz w:val="24"/>
+          <w:szCs w:val="24"/>
+          <w:lang w:eastAsia="de-DE"/>
+        </w:rPr>
+        <w:t xml:space="preserve"> "1" -- "1" </w:t>
+      </w:r>
+      <w:proofErr w:type="spellStart"/>
+      <w:r>
+        <w:rPr>
+          <w:rFonts w:ascii="Arial" w:hAnsi="Arial" w:cs="Arial"/>
+          <w:sz w:val="24"/>
+          <w:szCs w:val="24"/>
+          <w:lang w:eastAsia="de-DE"/>
+        </w:rPr>
+        <w:t>VisorEpisodi</w:t>
+      </w:r>
+      <w:proofErr w:type="spellEnd"/>
+      <w:r>
+        <w:rPr>
+          <w:rFonts w:ascii="Arial" w:hAnsi="Arial" w:cs="Arial"/>
+          <w:sz w:val="24"/>
+          <w:szCs w:val="24"/>
+          <w:lang w:eastAsia="de-DE"/>
+        </w:rPr>
+        <w:t>: fa servir</w:t>
+      </w:r>
+    </w:p>
+    <w:p>
+      <w:pPr>
+        <w:spacing w:line="360" w:lineRule="auto"/>
+        <w:jc w:val="both"/>
+        <w:rPr>
+          <w:rFonts w:ascii="Arial" w:hAnsi="Arial" w:cs="Arial"/>
+          <w:sz w:val="24"/>
+          <w:szCs w:val="24"/>
+          <w:lang w:eastAsia="de-DE"/>
+        </w:rPr>
+      </w:pPr>
+      <w:proofErr w:type="spellStart"/>
+      <w:r>
+        <w:rPr>
+          <w:rFonts w:ascii="Arial" w:hAnsi="Arial" w:cs="Arial"/>
+          <w:sz w:val="24"/>
+          <w:szCs w:val="24"/>
+          <w:lang w:eastAsia="de-DE"/>
+        </w:rPr>
+        <w:t>ClientRegistrat</w:t>
+      </w:r>
+      <w:proofErr w:type="spellEnd"/>
+      <w:r>
+        <w:rPr>
+          <w:rFonts w:ascii="Arial" w:hAnsi="Arial" w:cs="Arial"/>
+          <w:sz w:val="24"/>
+          <w:szCs w:val="24"/>
+          <w:lang w:eastAsia="de-DE"/>
+        </w:rPr>
+        <w:t xml:space="preserve"> "1" -- "1" </w:t>
+      </w:r>
+      <w:proofErr w:type="spellStart"/>
+      <w:r>
+        <w:rPr>
+          <w:rFonts w:ascii="Arial" w:hAnsi="Arial" w:cs="Arial"/>
+          <w:sz w:val="24"/>
+          <w:szCs w:val="24"/>
+          <w:lang w:eastAsia="de-DE"/>
+        </w:rPr>
+        <w:t>EpisodiVist</w:t>
+      </w:r>
+      <w:proofErr w:type="spellEnd"/>
+      <w:r>
+        <w:rPr>
+          <w:rFonts w:ascii="Arial" w:hAnsi="Arial" w:cs="Arial"/>
+          <w:sz w:val="24"/>
+          <w:szCs w:val="24"/>
+          <w:lang w:eastAsia="de-DE"/>
+        </w:rPr>
+        <w:t>: valora</w:t>
+      </w:r>
+    </w:p>
+    <w:p>
+      <w:pPr>
+        <w:spacing w:line="360" w:lineRule="auto"/>
+        <w:jc w:val="both"/>
+        <w:rPr>
+          <w:rFonts w:ascii="Arial" w:hAnsi="Arial" w:cs="Arial"/>
+          <w:sz w:val="24"/>
+          <w:szCs w:val="24"/>
+          <w:lang w:eastAsia="de-DE"/>
+        </w:rPr>
+      </w:pPr>
+      <w:proofErr w:type="spellStart"/>
+      <w:r>
+        <w:rPr>
+          <w:rFonts w:ascii="Arial" w:hAnsi="Arial" w:cs="Arial"/>
+          <w:sz w:val="24"/>
+          <w:szCs w:val="24"/>
+          <w:lang w:eastAsia="de-DE"/>
+        </w:rPr>
+        <w:t>VisorEpisodi</w:t>
+      </w:r>
+      <w:proofErr w:type="spellEnd"/>
+      <w:r>
+        <w:rPr>
+          <w:rFonts w:ascii="Arial" w:hAnsi="Arial" w:cs="Arial"/>
+          <w:sz w:val="24"/>
+          <w:szCs w:val="24"/>
+          <w:lang w:eastAsia="de-DE"/>
+        </w:rPr>
+        <w:t xml:space="preserve"> "1" -- "1" Episodi : permet veure</w:t>
+      </w:r>
+    </w:p>
+    <w:p>
+      <w:pPr>
+        <w:spacing w:line="360" w:lineRule="auto"/>
+        <w:jc w:val="both"/>
+        <w:rPr>
+          <w:rFonts w:ascii="Arial" w:hAnsi="Arial" w:cs="Arial"/>
+          <w:sz w:val="24"/>
+          <w:szCs w:val="24"/>
+          <w:lang w:eastAsia="de-DE"/>
+        </w:rPr>
+      </w:pPr>
+      <w:r>
+        <w:rPr>
+          <w:rFonts w:ascii="Arial" w:hAnsi="Arial" w:cs="Arial"/>
+          <w:sz w:val="24"/>
+          <w:szCs w:val="24"/>
+          <w:lang w:eastAsia="de-DE"/>
+        </w:rPr>
+        <w:t>Sèrie "1" -</w:t>
+      </w:r>
+      <w:proofErr w:type="spellStart"/>
+      <w:r>
+        <w:rPr>
+          <w:rFonts w:ascii="Arial" w:hAnsi="Arial" w:cs="Arial"/>
+          <w:sz w:val="24"/>
+          <w:szCs w:val="24"/>
+          <w:lang w:eastAsia="de-DE"/>
+        </w:rPr>
+        <w:t>left</w:t>
+      </w:r>
+      <w:proofErr w:type="spellEnd"/>
+      <w:r>
+        <w:rPr>
+          <w:rFonts w:ascii="Arial" w:hAnsi="Arial" w:cs="Arial"/>
+          <w:sz w:val="24"/>
+          <w:szCs w:val="24"/>
+          <w:lang w:eastAsia="de-DE"/>
+        </w:rPr>
+        <w:t>- "1" Director : té</w:t>
+      </w:r>
+    </w:p>
+    <w:p>
+      <w:pPr>
+        <w:spacing w:line="360" w:lineRule="auto"/>
+        <w:jc w:val="both"/>
+        <w:rPr>
+          <w:rFonts w:ascii="Arial" w:hAnsi="Arial" w:cs="Arial"/>
+          <w:sz w:val="24"/>
+          <w:szCs w:val="24"/>
+          <w:lang w:eastAsia="de-DE"/>
+        </w:rPr>
+      </w:pPr>
+      <w:r>
+        <w:rPr>
+          <w:rFonts w:ascii="Arial" w:hAnsi="Arial" w:cs="Arial"/>
+          <w:sz w:val="24"/>
+          <w:szCs w:val="24"/>
+          <w:lang w:eastAsia="de-DE"/>
+        </w:rPr>
+        <w:t>Sèrie "1" -</w:t>
+      </w:r>
+      <w:proofErr w:type="spellStart"/>
+      <w:r>
+        <w:rPr>
+          <w:rFonts w:ascii="Arial" w:hAnsi="Arial" w:cs="Arial"/>
+          <w:sz w:val="24"/>
+          <w:szCs w:val="24"/>
+          <w:lang w:eastAsia="de-DE"/>
+        </w:rPr>
+        <w:t>left</w:t>
+      </w:r>
+      <w:proofErr w:type="spellEnd"/>
+      <w:r>
+        <w:rPr>
+          <w:rFonts w:ascii="Arial" w:hAnsi="Arial" w:cs="Arial"/>
+          <w:sz w:val="24"/>
+          <w:szCs w:val="24"/>
+          <w:lang w:eastAsia="de-DE"/>
+        </w:rPr>
+        <w:t>- "1..*" Actor : té</w:t>
+      </w:r>
+    </w:p>
+    <w:p>
+      <w:pPr>
+        <w:spacing w:line="360" w:lineRule="auto"/>
+        <w:jc w:val="both"/>
+        <w:rPr>
+          <w:rFonts w:ascii="Arial" w:hAnsi="Arial" w:cs="Arial"/>
+          <w:sz w:val="24"/>
+          <w:szCs w:val="24"/>
+          <w:lang w:eastAsia="de-DE"/>
+        </w:rPr>
+      </w:pPr>
+      <w:r>
+        <w:rPr>
+          <w:rFonts w:ascii="Arial" w:hAnsi="Arial" w:cs="Arial"/>
+          <w:sz w:val="24"/>
+          <w:szCs w:val="24"/>
+          <w:lang w:eastAsia="de-DE"/>
+        </w:rPr>
+        <w:t>Sèrie "1" -</w:t>
+      </w:r>
+      <w:proofErr w:type="spellStart"/>
+      <w:r>
+        <w:rPr>
+          <w:rFonts w:ascii="Arial" w:hAnsi="Arial" w:cs="Arial"/>
+          <w:sz w:val="24"/>
+          <w:szCs w:val="24"/>
+          <w:lang w:eastAsia="de-DE"/>
+        </w:rPr>
+        <w:t>right</w:t>
+      </w:r>
+      <w:proofErr w:type="spellEnd"/>
+      <w:r>
+        <w:rPr>
+          <w:rFonts w:ascii="Arial" w:hAnsi="Arial" w:cs="Arial"/>
+          <w:sz w:val="24"/>
+          <w:szCs w:val="24"/>
+          <w:lang w:eastAsia="de-DE"/>
+        </w:rPr>
+        <w:t>- "1" Productora : té</w:t>
+      </w:r>
+    </w:p>
+    <w:p>
+      <w:pPr>
+        <w:spacing w:line="360" w:lineRule="auto"/>
+        <w:jc w:val="both"/>
+        <w:rPr>
+          <w:rFonts w:ascii="Arial" w:hAnsi="Arial" w:cs="Arial"/>
+          <w:sz w:val="24"/>
+          <w:szCs w:val="24"/>
+          <w:lang w:eastAsia="de-DE"/>
+        </w:rPr>
+      </w:pPr>
+      <w:r>
+        <w:rPr>
+          <w:rFonts w:ascii="Arial" w:hAnsi="Arial" w:cs="Arial"/>
+          <w:sz w:val="24"/>
+          <w:szCs w:val="24"/>
+          <w:lang w:eastAsia="de-DE"/>
+        </w:rPr>
+        <w:t>Artistes &lt;|-</w:t>
+      </w:r>
+      <w:proofErr w:type="spellStart"/>
+      <w:r>
+        <w:rPr>
+          <w:rFonts w:ascii="Arial" w:hAnsi="Arial" w:cs="Arial"/>
+          <w:sz w:val="24"/>
+          <w:szCs w:val="24"/>
+          <w:lang w:eastAsia="de-DE"/>
+        </w:rPr>
+        <w:t>down</w:t>
+      </w:r>
+      <w:proofErr w:type="spellEnd"/>
+      <w:r>
+        <w:rPr>
+          <w:rFonts w:ascii="Arial" w:hAnsi="Arial" w:cs="Arial"/>
+          <w:sz w:val="24"/>
+          <w:szCs w:val="24"/>
+          <w:lang w:eastAsia="de-DE"/>
+        </w:rPr>
+        <w:t>- Director</w:t>
+      </w:r>
+    </w:p>
+    <w:p>
+      <w:pPr>
+        <w:spacing w:line="360" w:lineRule="auto"/>
+        <w:jc w:val="both"/>
+        <w:rPr>
+          <w:rFonts w:ascii="Arial" w:hAnsi="Arial" w:cs="Arial"/>
+          <w:sz w:val="24"/>
+          <w:szCs w:val="24"/>
+          <w:lang w:eastAsia="de-DE"/>
+        </w:rPr>
+      </w:pPr>
+      <w:r>
+        <w:rPr>
+          <w:rFonts w:ascii="Arial" w:hAnsi="Arial" w:cs="Arial"/>
+          <w:sz w:val="24"/>
+          <w:szCs w:val="24"/>
+          <w:lang w:eastAsia="de-DE"/>
+        </w:rPr>
+        <w:t>Artistes &lt;|-</w:t>
+      </w:r>
+      <w:proofErr w:type="spellStart"/>
+      <w:r>
+        <w:rPr>
+          <w:rFonts w:ascii="Arial" w:hAnsi="Arial" w:cs="Arial"/>
+          <w:sz w:val="24"/>
+          <w:szCs w:val="24"/>
+          <w:lang w:eastAsia="de-DE"/>
+        </w:rPr>
+        <w:t>down</w:t>
+      </w:r>
+      <w:proofErr w:type="spellEnd"/>
+      <w:r>
+        <w:rPr>
+          <w:rFonts w:ascii="Arial" w:hAnsi="Arial" w:cs="Arial"/>
+          <w:sz w:val="24"/>
+          <w:szCs w:val="24"/>
+          <w:lang w:eastAsia="de-DE"/>
+        </w:rPr>
+        <w:t>- Actor</w:t>
+      </w:r>
+    </w:p>
+    <w:p>
+      <w:pPr>
+        <w:spacing w:line="360" w:lineRule="auto"/>
+        <w:jc w:val="both"/>
+        <w:rPr>
+          <w:rFonts w:ascii="Arial" w:hAnsi="Arial" w:cs="Arial"/>
+          <w:sz w:val="24"/>
+          <w:szCs w:val="24"/>
+          <w:lang w:eastAsia="de-DE"/>
+        </w:rPr>
+      </w:pPr>
+      <w:r>
+        <w:rPr>
+          <w:rFonts w:ascii="Arial" w:hAnsi="Arial" w:cs="Arial"/>
+          <w:sz w:val="24"/>
+          <w:szCs w:val="24"/>
+          <w:lang w:eastAsia="de-DE"/>
+        </w:rPr>
+        <w:t xml:space="preserve">Episodi "1" -- "*" </w:t>
+      </w:r>
+      <w:proofErr w:type="spellStart"/>
+      <w:r>
+        <w:rPr>
+          <w:rFonts w:ascii="Arial" w:hAnsi="Arial" w:cs="Arial"/>
+          <w:sz w:val="24"/>
+          <w:szCs w:val="24"/>
+          <w:lang w:eastAsia="de-DE"/>
+        </w:rPr>
+        <w:t>EpisodiVist</w:t>
+      </w:r>
+      <w:proofErr w:type="spellEnd"/>
+    </w:p>
+    <w:p>
+      <w:pPr>
+        <w:spacing w:line="360" w:lineRule="auto"/>
+        <w:jc w:val="both"/>
+        <w:rPr>
+          <w:rFonts w:ascii="Arial" w:hAnsi="Arial" w:cs="Arial"/>
+          <w:sz w:val="24"/>
+          <w:szCs w:val="24"/>
+          <w:lang w:eastAsia="de-DE"/>
+        </w:rPr>
+      </w:pPr>
+    </w:p>
+    <w:p>
+      <w:pPr>
+        <w:spacing w:line="360" w:lineRule="auto"/>
+        <w:jc w:val="both"/>
+        <w:rPr>
+          <w:rFonts w:ascii="Arial" w:hAnsi="Arial" w:cs="Arial"/>
+          <w:sz w:val="24"/>
+          <w:szCs w:val="24"/>
+          <w:lang w:eastAsia="de-DE"/>
+        </w:rPr>
+      </w:pPr>
+      <w:r>
+        <w:rPr>
+          <w:rFonts w:ascii="Arial" w:hAnsi="Arial" w:cs="Arial"/>
+          <w:sz w:val="24"/>
+          <w:szCs w:val="24"/>
+          <w:lang w:eastAsia="de-DE"/>
+        </w:rPr>
+        <w:t>@</w:t>
+      </w:r>
+      <w:proofErr w:type="spellStart"/>
+      <w:r>
+        <w:rPr>
+          <w:rFonts w:ascii="Arial" w:hAnsi="Arial" w:cs="Arial"/>
+          <w:sz w:val="24"/>
+          <w:szCs w:val="24"/>
+          <w:lang w:eastAsia="de-DE"/>
+        </w:rPr>
+        <w:t>enduml</w:t>
+      </w:r>
+      <w:bookmarkStart w:id="3" w:name="_GoBack"/>
+      <w:bookmarkEnd w:id="3"/>
+      <w:proofErr w:type="spellEnd"/>
     </w:p>
     <w:p>
       <w:pPr>
@@ -3118,7 +3838,7 @@
 </file>
 
 <file path=customXml/itemProps1.xml><?xml version="1.0" encoding="utf-8"?>
-<ds:datastoreItem xmlns:ds="http://schemas.openxmlformats.org/officeDocument/2006/customXml" ds:itemID="{CA6D9D6A-9B59-4229-865A-C9601711D6C2}">
+<ds:datastoreItem xmlns:ds="http://schemas.openxmlformats.org/officeDocument/2006/customXml" ds:itemID="{2DAB5649-26F2-440E-B9ED-572110789E4F}">
   <ds:schemaRefs>
     <ds:schemaRef ds:uri="http://schemas.openxmlformats.org/officeDocument/2006/bibliography"/>
   </ds:schemaRefs>

</xml_diff>

<commit_message>
Pequeño cambio en el anàlisi de requisitos y he añadido una cosa en el user story que vi en un ppt de teoria
</commit_message>
<xml_diff>
--- a/Lliurament 1a.docx
+++ b/Lliurament 1a.docx
@@ -955,34 +955,34 @@
           <w:szCs w:val="24"/>
           <w:lang w:eastAsia="de-DE"/>
         </w:rPr>
-        <w:t>L’usuari podrà registrar-se i la i</w:t>
-      </w:r>
-      <w:r>
-        <w:rPr>
-          <w:rFonts w:ascii="Arial" w:hAnsi="Arial" w:cs="Arial"/>
-          <w:sz w:val="24"/>
-          <w:szCs w:val="24"/>
-          <w:lang w:eastAsia="de-DE"/>
-        </w:rPr>
-        <w:t xml:space="preserve">nscripció </w:t>
-      </w:r>
-      <w:r>
-        <w:rPr>
-          <w:rFonts w:ascii="Arial" w:hAnsi="Arial" w:cs="Arial"/>
-          <w:sz w:val="24"/>
-          <w:szCs w:val="24"/>
-          <w:lang w:eastAsia="de-DE"/>
-        </w:rPr>
-        <w:t xml:space="preserve">serà </w:t>
-      </w:r>
-      <w:r>
-        <w:rPr>
-          <w:rFonts w:ascii="Arial" w:hAnsi="Arial" w:cs="Arial"/>
-          <w:sz w:val="24"/>
-          <w:szCs w:val="24"/>
-          <w:lang w:eastAsia="de-DE"/>
-        </w:rPr>
-        <w:t>gratuïta</w:t>
+        <w:t>L’usuari podrà registrar-se</w:t>
+      </w:r>
+      <w:r>
+        <w:rPr>
+          <w:rFonts w:ascii="Arial" w:hAnsi="Arial" w:cs="Arial"/>
+          <w:sz w:val="24"/>
+          <w:szCs w:val="24"/>
+          <w:lang w:eastAsia="de-DE"/>
+        </w:rPr>
+        <w:t xml:space="preserve"> </w:t>
+      </w:r>
+      <w:r>
+        <w:rPr>
+          <w:rFonts w:ascii="Arial" w:hAnsi="Arial" w:cs="Arial"/>
+          <w:sz w:val="24"/>
+          <w:szCs w:val="24"/>
+          <w:lang w:eastAsia="de-DE"/>
+        </w:rPr>
+        <w:t xml:space="preserve">i </w:t>
+      </w:r>
+      <w:r>
+        <w:rPr>
+          <w:rFonts w:ascii="Arial" w:hAnsi="Arial" w:cs="Arial"/>
+          <w:sz w:val="24"/>
+          <w:szCs w:val="24"/>
+          <w:lang w:eastAsia="de-DE"/>
+        </w:rPr>
+        <w:t>la inscripció serà gratuïta</w:t>
       </w:r>
     </w:p>
     <w:p>
@@ -1007,17 +1007,19 @@
           <w:szCs w:val="24"/>
           <w:lang w:eastAsia="de-DE"/>
         </w:rPr>
-        <w:t>Catàleg ampli de sèries</w:t>
-      </w:r>
-      <w:r>
-        <w:rPr>
-          <w:rFonts w:ascii="Arial" w:hAnsi="Arial" w:cs="Arial"/>
-          <w:sz w:val="24"/>
-          <w:szCs w:val="24"/>
-          <w:lang w:eastAsia="de-DE"/>
-        </w:rPr>
-        <w:t xml:space="preserve"> que podrà veure l’usuari</w:t>
-      </w:r>
+        <w:t xml:space="preserve">Els clients i els administradors podran </w:t>
+      </w:r>
+      <w:proofErr w:type="spellStart"/>
+      <w:r>
+        <w:rPr>
+          <w:rFonts w:ascii="Arial" w:hAnsi="Arial" w:cs="Arial"/>
+          <w:sz w:val="24"/>
+          <w:szCs w:val="24"/>
+          <w:lang w:eastAsia="de-DE"/>
+        </w:rPr>
+        <w:t>logar-se</w:t>
+      </w:r>
+      <w:proofErr w:type="spellEnd"/>
     </w:p>
     <w:p>
       <w:pPr>
@@ -1041,7 +1043,36 @@
           <w:szCs w:val="24"/>
           <w:lang w:eastAsia="de-DE"/>
         </w:rPr>
-        <w:t>L’usuari podrà veure detalls d’una sèrie</w:t>
+        <w:t xml:space="preserve">El sistema tindrà </w:t>
+      </w:r>
+      <w:bookmarkStart w:id="1" w:name="_GoBack"/>
+      <w:bookmarkEnd w:id="1"/>
+      <w:r>
+        <w:rPr>
+          <w:rFonts w:ascii="Arial" w:hAnsi="Arial" w:cs="Arial"/>
+          <w:sz w:val="24"/>
+          <w:szCs w:val="24"/>
+          <w:lang w:eastAsia="de-DE"/>
+        </w:rPr>
+        <w:t>un c</w:t>
+      </w:r>
+      <w:r>
+        <w:rPr>
+          <w:rFonts w:ascii="Arial" w:hAnsi="Arial" w:cs="Arial"/>
+          <w:sz w:val="24"/>
+          <w:szCs w:val="24"/>
+          <w:lang w:eastAsia="de-DE"/>
+        </w:rPr>
+        <w:t>atàleg ampli de sèries</w:t>
+      </w:r>
+      <w:r>
+        <w:rPr>
+          <w:rFonts w:ascii="Arial" w:hAnsi="Arial" w:cs="Arial"/>
+          <w:sz w:val="24"/>
+          <w:szCs w:val="24"/>
+          <w:lang w:eastAsia="de-DE"/>
+        </w:rPr>
+        <w:t xml:space="preserve"> que podrà veure l’usuari</w:t>
       </w:r>
     </w:p>
     <w:p>
@@ -1066,7 +1097,7 @@
           <w:szCs w:val="24"/>
           <w:lang w:eastAsia="de-DE"/>
         </w:rPr>
-        <w:t>El sistema guardarà informació dels clients que usen el servei per a poder fer estadístiques</w:t>
+        <w:t>L’usuari podrà veure detalls d’una sèrie</w:t>
       </w:r>
     </w:p>
     <w:p>
@@ -1091,7 +1122,102 @@
           <w:szCs w:val="24"/>
           <w:lang w:eastAsia="de-DE"/>
         </w:rPr>
+        <w:t>El sistema guardarà informació dels clients que usen el servei per a poder fer estadístiques</w:t>
+      </w:r>
+    </w:p>
+    <w:p>
+      <w:pPr>
+        <w:pStyle w:val="Prrafodelista"/>
+        <w:numPr>
+          <w:ilvl w:val="1"/>
+          <w:numId w:val="2"/>
+        </w:numPr>
+        <w:jc w:val="both"/>
+        <w:rPr>
+          <w:rFonts w:ascii="Arial" w:hAnsi="Arial" w:cs="Arial"/>
+          <w:sz w:val="24"/>
+          <w:szCs w:val="24"/>
+          <w:lang w:eastAsia="de-DE"/>
+        </w:rPr>
+      </w:pPr>
+      <w:r>
+        <w:rPr>
+          <w:rFonts w:ascii="Arial" w:hAnsi="Arial" w:cs="Arial"/>
+          <w:sz w:val="24"/>
+          <w:szCs w:val="24"/>
+          <w:lang w:eastAsia="de-DE"/>
+        </w:rPr>
         <w:t>L’usuari podrà veure i valorar episodis</w:t>
+      </w:r>
+    </w:p>
+    <w:p>
+      <w:pPr>
+        <w:pStyle w:val="Prrafodelista"/>
+        <w:numPr>
+          <w:ilvl w:val="1"/>
+          <w:numId w:val="2"/>
+        </w:numPr>
+        <w:jc w:val="both"/>
+        <w:rPr>
+          <w:rFonts w:ascii="Arial" w:hAnsi="Arial" w:cs="Arial"/>
+          <w:sz w:val="24"/>
+          <w:szCs w:val="24"/>
+          <w:lang w:eastAsia="de-DE"/>
+        </w:rPr>
+      </w:pPr>
+      <w:r>
+        <w:rPr>
+          <w:rFonts w:ascii="Arial" w:hAnsi="Arial" w:cs="Arial"/>
+          <w:sz w:val="24"/>
+          <w:szCs w:val="24"/>
+          <w:lang w:eastAsia="de-DE"/>
+        </w:rPr>
+        <w:t>L’usuari podrà veure quins són els episodis més valorats</w:t>
+      </w:r>
+    </w:p>
+    <w:p>
+      <w:pPr>
+        <w:pStyle w:val="Prrafodelista"/>
+        <w:numPr>
+          <w:ilvl w:val="1"/>
+          <w:numId w:val="2"/>
+        </w:numPr>
+        <w:jc w:val="both"/>
+        <w:rPr>
+          <w:rFonts w:ascii="Arial" w:hAnsi="Arial" w:cs="Arial"/>
+          <w:sz w:val="24"/>
+          <w:szCs w:val="24"/>
+          <w:lang w:eastAsia="de-DE"/>
+        </w:rPr>
+      </w:pPr>
+      <w:r>
+        <w:rPr>
+          <w:rFonts w:ascii="Arial" w:hAnsi="Arial" w:cs="Arial"/>
+          <w:sz w:val="24"/>
+          <w:szCs w:val="24"/>
+          <w:lang w:eastAsia="de-DE"/>
+        </w:rPr>
+        <w:t xml:space="preserve">Els clients es podran donar de baixa i els </w:t>
+      </w:r>
+      <w:proofErr w:type="spellStart"/>
+      <w:r>
+        <w:rPr>
+          <w:rFonts w:ascii="Arial" w:hAnsi="Arial" w:cs="Arial"/>
+          <w:sz w:val="24"/>
+          <w:szCs w:val="24"/>
+          <w:lang w:eastAsia="de-DE"/>
+        </w:rPr>
+        <w:t>admins</w:t>
+      </w:r>
+      <w:proofErr w:type="spellEnd"/>
+      <w:r>
+        <w:rPr>
+          <w:rFonts w:ascii="Arial" w:hAnsi="Arial" w:cs="Arial"/>
+          <w:sz w:val="24"/>
+          <w:szCs w:val="24"/>
+          <w:lang w:eastAsia="de-DE"/>
+        </w:rPr>
+        <w:t xml:space="preserve"> podran donar de baixa a clients</w:t>
       </w:r>
     </w:p>
     <w:p>
@@ -1267,7 +1393,7 @@
           <w:lang w:val="ca-ES"/>
         </w:rPr>
       </w:pPr>
-      <w:bookmarkStart w:id="1" w:name="_Toc496783294"/>
+      <w:bookmarkStart w:id="2" w:name="_Toc496783294"/>
       <w:r>
         <w:rPr>
           <w:rFonts w:cs="Arial"/>
@@ -1278,7 +1404,7 @@
         <w:lastRenderedPageBreak/>
         <w:t>Diagrames de casos d’ús textuals</w:t>
       </w:r>
-      <w:bookmarkEnd w:id="1"/>
+      <w:bookmarkEnd w:id="2"/>
     </w:p>
     <w:p>
       <w:pPr>
@@ -1322,7 +1448,7 @@
           <w:lang w:val="ca-ES"/>
         </w:rPr>
       </w:pPr>
-      <w:bookmarkStart w:id="2" w:name="_Toc496783295"/>
+      <w:bookmarkStart w:id="3" w:name="_Toc496783295"/>
       <w:r>
         <w:rPr>
           <w:rFonts w:cs="Arial"/>
@@ -1333,7 +1459,7 @@
         <w:lastRenderedPageBreak/>
         <w:t>Model de domini</w:t>
       </w:r>
-      <w:bookmarkEnd w:id="2"/>
+      <w:bookmarkEnd w:id="3"/>
     </w:p>
     <w:p>
       <w:pPr>
@@ -2065,8 +2191,6 @@
         </w:rPr>
         <w:t>enduml</w:t>
       </w:r>
-      <w:bookmarkStart w:id="3" w:name="_GoBack"/>
-      <w:bookmarkEnd w:id="3"/>
       <w:proofErr w:type="spellEnd"/>
     </w:p>
     <w:p>
@@ -3838,7 +3962,7 @@
 </file>
 
 <file path=customXml/itemProps1.xml><?xml version="1.0" encoding="utf-8"?>
-<ds:datastoreItem xmlns:ds="http://schemas.openxmlformats.org/officeDocument/2006/customXml" ds:itemID="{2DAB5649-26F2-440E-B9ED-572110789E4F}">
+<ds:datastoreItem xmlns:ds="http://schemas.openxmlformats.org/officeDocument/2006/customXml" ds:itemID="{FA3FD186-6501-45D0-B860-3203AF41DD78}">
   <ds:schemaRefs>
     <ds:schemaRef ds:uri="http://schemas.openxmlformats.org/officeDocument/2006/bibliography"/>
   </ds:schemaRefs>

</xml_diff>